<commit_message>
Update documents & README.md
</commit_message>
<xml_diff>
--- a/docs/protocolo_de_investigacion.docx
+++ b/docs/protocolo_de_investigacion.docx
@@ -136,24 +136,14 @@
         <w:jc w:val="both"/>
         <w:rPr>
           <w:rFonts w:ascii="Arial" w:hAnsi="Arial" w:cs="Arial"/>
+          <w:sz w:val="24"/>
+          <w:szCs w:val="24"/>
+        </w:rPr>
+      </w:pPr>
+      <w:r>
+        <w:rPr>
+          <w:rFonts w:ascii="Arial" w:hAnsi="Arial" w:cs="Arial"/>
           <w:b/>
-        </w:rPr>
-      </w:pPr>
-    </w:p>
-    <w:p>
-      <w:pPr>
-        <w:spacing w:line="360" w:lineRule="auto"/>
-        <w:jc w:val="both"/>
-        <w:rPr>
-          <w:rFonts w:ascii="Arial" w:hAnsi="Arial" w:cs="Arial"/>
-          <w:sz w:val="24"/>
-          <w:szCs w:val="24"/>
-        </w:rPr>
-      </w:pPr>
-      <w:r>
-        <w:rPr>
-          <w:rFonts w:ascii="Arial" w:hAnsi="Arial" w:cs="Arial"/>
-          <w:b/>
           <w:sz w:val="24"/>
           <w:szCs w:val="24"/>
         </w:rPr>
@@ -177,6 +167,22 @@
         <w:t>OjoHalcón</w:t>
       </w:r>
       <w:proofErr w:type="spellEnd"/>
+      <w:r>
+        <w:rPr>
+          <w:rFonts w:ascii="Arial" w:hAnsi="Arial" w:cs="Arial"/>
+          <w:sz w:val="24"/>
+          <w:szCs w:val="24"/>
+        </w:rPr>
+        <w:t>: Sistema de ayuda y prevención para desastres naturales que impliquen terremotos</w:t>
+      </w:r>
+      <w:r>
+        <w:rPr>
+          <w:rFonts w:ascii="Arial" w:hAnsi="Arial" w:cs="Arial"/>
+          <w:sz w:val="24"/>
+          <w:szCs w:val="24"/>
+        </w:rPr>
+        <w:t>.</w:t>
+      </w:r>
     </w:p>
     <w:p>
       <w:pPr>
@@ -503,7 +509,25 @@
           <w:sz w:val="24"/>
           <w:szCs w:val="24"/>
         </w:rPr>
-        <w:t>Escrito:</w:t>
+        <w:t>Escrito</w:t>
+      </w:r>
+      <w:r>
+        <w:rPr>
+          <w:rFonts w:ascii="Arial" w:hAnsi="Arial" w:cs="Arial"/>
+          <w:sz w:val="24"/>
+          <w:szCs w:val="24"/>
+        </w:rPr>
+        <w:t xml:space="preserve"> (Borrador)</w:t>
+      </w:r>
+      <w:bookmarkStart w:id="0" w:name="_GoBack"/>
+      <w:bookmarkEnd w:id="0"/>
+      <w:r>
+        <w:rPr>
+          <w:rFonts w:ascii="Arial" w:hAnsi="Arial" w:cs="Arial"/>
+          <w:sz w:val="24"/>
+          <w:szCs w:val="24"/>
+        </w:rPr>
+        <w:t>:</w:t>
       </w:r>
     </w:p>
     <w:p>
@@ -578,7 +602,19 @@
         <w:rPr>
           <w:rFonts w:ascii="Arial" w:hAnsi="Arial" w:cs="Arial"/>
         </w:rPr>
-        <w:t>Escrito:</w:t>
+        <w:t>Escrito</w:t>
+      </w:r>
+      <w:r>
+        <w:rPr>
+          <w:rFonts w:ascii="Arial" w:hAnsi="Arial" w:cs="Arial"/>
+        </w:rPr>
+        <w:t xml:space="preserve"> (Borrador)</w:t>
+      </w:r>
+      <w:r>
+        <w:rPr>
+          <w:rFonts w:ascii="Arial" w:hAnsi="Arial" w:cs="Arial"/>
+        </w:rPr>
+        <w:t>:</w:t>
       </w:r>
     </w:p>
     <w:p>
@@ -685,7 +721,6 @@
           <w:szCs w:val="24"/>
         </w:rPr>
       </w:pPr>
-      <w:bookmarkStart w:id="0" w:name="_GoBack"/>
       <w:proofErr w:type="spellStart"/>
       <w:r>
         <w:rPr>
@@ -947,7 +982,6 @@
         <w:t xml:space="preserve"> a los posibles ciudadanos afectados.</w:t>
       </w:r>
     </w:p>
-    <w:bookmarkEnd w:id="0"/>
     <w:p>
       <w:pPr>
         <w:pStyle w:val="Ttulo"/>
@@ -1022,6 +1056,14 @@
         </w:rPr>
         <w:t xml:space="preserve">Relevancia Social o importancia que tendrá hacer un estudio como el que se pretenda (quienes se benefician). </w:t>
       </w:r>
+      <w:r>
+        <w:rPr>
+          <w:rFonts w:ascii="Arial" w:hAnsi="Arial" w:cs="Arial"/>
+          <w:sz w:val="24"/>
+          <w:szCs w:val="24"/>
+        </w:rPr>
+        <w:t>X</w:t>
+      </w:r>
     </w:p>
     <w:p>
       <w:pPr>
@@ -1046,6 +1088,14 @@
         </w:rPr>
         <w:t xml:space="preserve">Relevancia (para que sirve). </w:t>
       </w:r>
+      <w:r>
+        <w:rPr>
+          <w:rFonts w:ascii="Arial" w:hAnsi="Arial" w:cs="Arial"/>
+          <w:sz w:val="24"/>
+          <w:szCs w:val="24"/>
+        </w:rPr>
+        <w:t>X</w:t>
+      </w:r>
     </w:p>
     <w:p>
       <w:pPr>
@@ -1086,6 +1136,14 @@
         </w:rPr>
         <w:t xml:space="preserve">prácticos?). </w:t>
       </w:r>
+      <w:r>
+        <w:rPr>
+          <w:rFonts w:ascii="Arial" w:hAnsi="Arial" w:cs="Arial"/>
+          <w:sz w:val="24"/>
+          <w:szCs w:val="24"/>
+        </w:rPr>
+        <w:t>X</w:t>
+      </w:r>
     </w:p>
     <w:p>
       <w:pPr>
@@ -1110,6 +1168,14 @@
         </w:rPr>
         <w:t xml:space="preserve">Su valor teórico (puede sugerir ideas, recomendaciones o hipótesis para futuros estudios). </w:t>
       </w:r>
+      <w:r>
+        <w:rPr>
+          <w:rFonts w:ascii="Arial" w:hAnsi="Arial" w:cs="Arial"/>
+          <w:sz w:val="24"/>
+          <w:szCs w:val="24"/>
+        </w:rPr>
+        <w:t>X</w:t>
+      </w:r>
     </w:p>
     <w:p>
       <w:pPr>
@@ -1134,6 +1200,14 @@
         </w:rPr>
         <w:t xml:space="preserve">Su utilidad metodológica (¿puede ayudar a crear nuevos instrumentos?), etc. Todo dependerá de los objetivos que se persigan con poner énfasis en uno o más de estos aspectos. </w:t>
       </w:r>
+      <w:r>
+        <w:rPr>
+          <w:rFonts w:ascii="Arial" w:hAnsi="Arial" w:cs="Arial"/>
+          <w:sz w:val="24"/>
+          <w:szCs w:val="24"/>
+        </w:rPr>
+        <w:t>X</w:t>
+      </w:r>
     </w:p>
     <w:p>
       <w:pPr>
@@ -1166,6 +1240,14 @@
         </w:rPr>
         <w:t>”</w:t>
       </w:r>
+      <w:r>
+        <w:rPr>
+          <w:rFonts w:ascii="Arial" w:hAnsi="Arial" w:cs="Arial"/>
+          <w:sz w:val="24"/>
+          <w:szCs w:val="24"/>
+        </w:rPr>
+        <w:t xml:space="preserve"> X</w:t>
+      </w:r>
     </w:p>
     <w:p>
       <w:pPr>
@@ -1183,7 +1265,23 @@
           <w:sz w:val="24"/>
           <w:szCs w:val="24"/>
         </w:rPr>
-        <w:t>Escrito:</w:t>
+        <w:t>Escrito</w:t>
+      </w:r>
+      <w:r>
+        <w:rPr>
+          <w:rFonts w:ascii="Arial" w:hAnsi="Arial" w:cs="Arial"/>
+          <w:sz w:val="24"/>
+          <w:szCs w:val="24"/>
+        </w:rPr>
+        <w:t xml:space="preserve"> (Borrador)</w:t>
+      </w:r>
+      <w:r>
+        <w:rPr>
+          <w:rFonts w:ascii="Arial" w:hAnsi="Arial" w:cs="Arial"/>
+          <w:sz w:val="24"/>
+          <w:szCs w:val="24"/>
+        </w:rPr>
+        <w:t>:</w:t>
       </w:r>
     </w:p>
     <w:p>
@@ -1261,8 +1359,1398 @@
           <w:sz w:val="24"/>
           <w:szCs w:val="24"/>
         </w:rPr>
-        <w:t>De esta manera los</w:t>
-      </w:r>
+        <w:t xml:space="preserve">De esta manera </w:t>
+      </w:r>
+      <w:r>
+        <w:rPr>
+          <w:rFonts w:ascii="Arial" w:hAnsi="Arial" w:cs="Arial"/>
+          <w:sz w:val="24"/>
+          <w:szCs w:val="24"/>
+        </w:rPr>
+        <w:t xml:space="preserve">el cuerpo de rescate civil tendrá una visualización completa de la ubicación de personas que mandaron una </w:t>
+      </w:r>
+      <w:r>
+        <w:rPr>
+          <w:rFonts w:ascii="Arial" w:hAnsi="Arial" w:cs="Arial"/>
+          <w:sz w:val="24"/>
+          <w:szCs w:val="24"/>
+        </w:rPr>
+        <w:t>alerta de ayuda, donde se les mostrara su ultima altura, latitud y longitud para facilitar</w:t>
+      </w:r>
+      <w:r>
+        <w:rPr>
+          <w:rFonts w:ascii="Arial" w:hAnsi="Arial" w:cs="Arial"/>
+          <w:sz w:val="24"/>
+          <w:szCs w:val="24"/>
+        </w:rPr>
+        <w:t xml:space="preserve"> su </w:t>
+      </w:r>
+      <w:r>
+        <w:rPr>
+          <w:rFonts w:ascii="Arial" w:hAnsi="Arial" w:cs="Arial"/>
+          <w:sz w:val="24"/>
+          <w:szCs w:val="24"/>
+        </w:rPr>
+        <w:t xml:space="preserve">rescate, de igual manera tendrán </w:t>
+      </w:r>
+      <w:r>
+        <w:rPr>
+          <w:rFonts w:ascii="Arial" w:hAnsi="Arial" w:cs="Arial"/>
+          <w:sz w:val="24"/>
+          <w:szCs w:val="24"/>
+        </w:rPr>
+        <w:lastRenderedPageBreak/>
+        <w:t>se generada un rango aproximado de búsqueda</w:t>
+      </w:r>
+      <w:r>
+        <w:rPr>
+          <w:rFonts w:ascii="Arial" w:hAnsi="Arial" w:cs="Arial"/>
+          <w:sz w:val="24"/>
+          <w:szCs w:val="24"/>
+        </w:rPr>
+        <w:t>, así con esto se podrán generar mejores estrategias de recate y búsqueda</w:t>
+      </w:r>
+      <w:r>
+        <w:rPr>
+          <w:rFonts w:ascii="Arial" w:hAnsi="Arial" w:cs="Arial"/>
+          <w:sz w:val="24"/>
+          <w:szCs w:val="24"/>
+        </w:rPr>
+        <w:t>.</w:t>
+      </w:r>
+    </w:p>
+    <w:p>
+      <w:pPr>
+        <w:spacing w:line="360" w:lineRule="auto"/>
+        <w:jc w:val="both"/>
+        <w:rPr>
+          <w:rFonts w:ascii="Arial" w:hAnsi="Arial" w:cs="Arial"/>
+          <w:sz w:val="24"/>
+          <w:szCs w:val="24"/>
+        </w:rPr>
+      </w:pPr>
+      <w:r>
+        <w:rPr>
+          <w:rFonts w:ascii="Arial" w:hAnsi="Arial" w:cs="Arial"/>
+          <w:sz w:val="24"/>
+          <w:szCs w:val="24"/>
+        </w:rPr>
+        <w:t xml:space="preserve">La plataforma esta totalmente enfocado a desastres naturales que impliquen un </w:t>
+      </w:r>
+      <w:r>
+        <w:rPr>
+          <w:rFonts w:ascii="Arial" w:hAnsi="Arial" w:cs="Arial"/>
+          <w:sz w:val="24"/>
+          <w:szCs w:val="24"/>
+        </w:rPr>
+        <w:t>terremoto y prevención de Tsunamis</w:t>
+      </w:r>
+      <w:r>
+        <w:rPr>
+          <w:rFonts w:ascii="Arial" w:hAnsi="Arial" w:cs="Arial"/>
+          <w:sz w:val="24"/>
+          <w:szCs w:val="24"/>
+        </w:rPr>
+        <w:t xml:space="preserve">, aun que en cualquier otro tipo de desastre natural el muestreo de centros de acopios </w:t>
+      </w:r>
+      <w:r>
+        <w:rPr>
+          <w:rFonts w:ascii="Arial" w:hAnsi="Arial" w:cs="Arial"/>
+          <w:sz w:val="24"/>
+          <w:szCs w:val="24"/>
+        </w:rPr>
+        <w:t>se</w:t>
+      </w:r>
+      <w:r>
+        <w:rPr>
+          <w:rFonts w:ascii="Arial" w:hAnsi="Arial" w:cs="Arial"/>
+          <w:sz w:val="24"/>
+          <w:szCs w:val="24"/>
+        </w:rPr>
+        <w:t xml:space="preserve"> podrá seguir haciendo.</w:t>
+      </w:r>
+    </w:p>
+    <w:p>
+      <w:pPr>
+        <w:spacing w:line="360" w:lineRule="auto"/>
+        <w:jc w:val="both"/>
+        <w:rPr>
+          <w:rFonts w:ascii="Arial" w:hAnsi="Arial" w:cs="Arial"/>
+          <w:sz w:val="24"/>
+          <w:szCs w:val="24"/>
+        </w:rPr>
+      </w:pPr>
+      <w:r>
+        <w:rPr>
+          <w:rFonts w:ascii="Arial" w:hAnsi="Arial" w:cs="Arial"/>
+          <w:sz w:val="24"/>
+          <w:szCs w:val="24"/>
+        </w:rPr>
+        <w:t>Nuestra plataforma tendrá un tiempo de desarrollo estimado de 4 meses</w:t>
+      </w:r>
+      <w:r>
+        <w:rPr>
+          <w:rFonts w:ascii="Arial" w:hAnsi="Arial" w:cs="Arial"/>
+          <w:sz w:val="24"/>
+          <w:szCs w:val="24"/>
+        </w:rPr>
+        <w:t xml:space="preserve"> y todos los componentes que de desarrollen estarán en la bitácora explicados a detalle y el código de nuestra plataforma en un repositorio público</w:t>
+      </w:r>
+      <w:r>
+        <w:rPr>
+          <w:rFonts w:ascii="Arial" w:hAnsi="Arial" w:cs="Arial"/>
+          <w:sz w:val="24"/>
+          <w:szCs w:val="24"/>
+        </w:rPr>
+        <w:t>.</w:t>
+      </w:r>
+    </w:p>
+    <w:p>
+      <w:pPr>
+        <w:spacing w:line="360" w:lineRule="auto"/>
+        <w:jc w:val="both"/>
+        <w:rPr>
+          <w:rFonts w:ascii="Arial" w:hAnsi="Arial" w:cs="Arial"/>
+          <w:sz w:val="24"/>
+          <w:szCs w:val="24"/>
+        </w:rPr>
+      </w:pPr>
+      <w:r>
+        <w:rPr>
+          <w:rFonts w:ascii="Arial" w:hAnsi="Arial" w:cs="Arial"/>
+          <w:sz w:val="24"/>
+          <w:szCs w:val="24"/>
+        </w:rPr>
+        <w:t xml:space="preserve">Las condiciones para poder usar la plataforma de mejor forma es simplemente tener un smartphone, ya que este cuenta con </w:t>
+      </w:r>
+      <w:r>
+        <w:rPr>
+          <w:rFonts w:ascii="Arial" w:hAnsi="Arial" w:cs="Arial"/>
+          <w:sz w:val="24"/>
+          <w:szCs w:val="24"/>
+        </w:rPr>
+        <w:t>chip GPS que retornan la latitud y longitud</w:t>
+      </w:r>
+      <w:r>
+        <w:rPr>
+          <w:rFonts w:ascii="Arial" w:hAnsi="Arial" w:cs="Arial"/>
+          <w:sz w:val="24"/>
+          <w:szCs w:val="24"/>
+        </w:rPr>
+        <w:t>.</w:t>
+      </w:r>
+    </w:p>
+    <w:p>
+      <w:pPr>
+        <w:pStyle w:val="Ttulo"/>
+      </w:pPr>
+      <w:r>
+        <w:t xml:space="preserve">CAPÍTULO 1. </w:t>
+      </w:r>
+    </w:p>
+    <w:p>
+      <w:pPr>
+        <w:pStyle w:val="Ttulo"/>
+      </w:pPr>
+      <w:r>
+        <w:t xml:space="preserve">ANTECEDENTES/MARCO TEÓRICO. </w:t>
+      </w:r>
+    </w:p>
+    <w:p>
+      <w:pPr>
+        <w:spacing w:line="360" w:lineRule="auto"/>
+        <w:jc w:val="both"/>
+        <w:rPr>
+          <w:rFonts w:ascii="Arial" w:hAnsi="Arial" w:cs="Arial"/>
+          <w:sz w:val="24"/>
+          <w:szCs w:val="24"/>
+        </w:rPr>
+      </w:pPr>
+      <w:r>
+        <w:rPr>
+          <w:rFonts w:ascii="Arial" w:hAnsi="Arial" w:cs="Arial"/>
+          <w:sz w:val="24"/>
+          <w:szCs w:val="24"/>
+        </w:rPr>
+        <w:t>El documento de apoyo dice: “</w:t>
+      </w:r>
+      <w:r>
+        <w:rPr>
+          <w:rFonts w:ascii="Arial" w:hAnsi="Arial" w:cs="Arial"/>
+          <w:sz w:val="24"/>
+          <w:szCs w:val="24"/>
+        </w:rPr>
+        <w:t>Constituye el encuadre del problema que se va a tratar dentro de limitantes teóricas y constituyen el punto de partida para orientar el desarrollo de la investigación. Se incluyen teorías relacionadas, estudios relacionados, problemas relacionados, resultados obtenidos y situación</w:t>
+      </w:r>
+      <w:r>
+        <w:rPr>
+          <w:rFonts w:ascii="Arial" w:hAnsi="Arial" w:cs="Arial"/>
+          <w:sz w:val="24"/>
+          <w:szCs w:val="24"/>
+        </w:rPr>
+        <w:t xml:space="preserve"> </w:t>
+      </w:r>
+      <w:r>
+        <w:rPr>
+          <w:rFonts w:ascii="Arial" w:hAnsi="Arial" w:cs="Arial"/>
+          <w:sz w:val="24"/>
+          <w:szCs w:val="24"/>
+        </w:rPr>
+        <w:t>actual del problema.</w:t>
+      </w:r>
+      <w:r>
+        <w:rPr>
+          <w:rFonts w:ascii="Arial" w:hAnsi="Arial" w:cs="Arial"/>
+          <w:sz w:val="24"/>
+          <w:szCs w:val="24"/>
+        </w:rPr>
+        <w:t>”</w:t>
+      </w:r>
+    </w:p>
+    <w:p>
+      <w:pPr>
+        <w:shd w:val="clear" w:color="auto" w:fill="FFFFFF"/>
+        <w:rPr>
+          <w:rFonts w:ascii="Open Sans" w:eastAsia="Times New Roman" w:hAnsi="Open Sans" w:cs="Times New Roman"/>
+          <w:color w:val="383838"/>
+          <w:spacing w:val="11"/>
+          <w:sz w:val="24"/>
+          <w:szCs w:val="24"/>
+          <w:lang w:eastAsia="es-MX"/>
+        </w:rPr>
+      </w:pPr>
+      <w:r>
+        <w:rPr>
+          <w:rFonts w:ascii="Arial" w:hAnsi="Arial" w:cs="Arial"/>
+          <w:sz w:val="24"/>
+          <w:szCs w:val="24"/>
+        </w:rPr>
+        <w:t>Ejemplo: “</w:t>
+      </w:r>
+      <w:r>
+        <w:rPr>
+          <w:rFonts w:ascii="Courier New" w:eastAsia="Times New Roman" w:hAnsi="Courier New" w:cs="Courier New"/>
+          <w:i/>
+          <w:iCs/>
+          <w:color w:val="383838"/>
+          <w:spacing w:val="11"/>
+          <w:sz w:val="24"/>
+          <w:szCs w:val="24"/>
+          <w:lang w:eastAsia="es-MX"/>
+        </w:rPr>
+        <w:t>Representación de los adolescentes en el Nuevo cine argentino de la década del 2000. Sociedad, familia y sexualidad.</w:t>
+      </w:r>
+      <w:r>
+        <w:rPr>
+          <w:rFonts w:ascii="Courier New" w:eastAsia="Times New Roman" w:hAnsi="Courier New" w:cs="Courier New"/>
+          <w:color w:val="383838"/>
+          <w:spacing w:val="11"/>
+          <w:sz w:val="24"/>
+          <w:szCs w:val="24"/>
+          <w:lang w:eastAsia="es-MX"/>
+        </w:rPr>
+        <w:t xml:space="preserve"> Autoras: Julieta Lorea y Constanza </w:t>
+      </w:r>
+      <w:proofErr w:type="spellStart"/>
+      <w:r>
+        <w:rPr>
+          <w:rFonts w:ascii="Courier New" w:eastAsia="Times New Roman" w:hAnsi="Courier New" w:cs="Courier New"/>
+          <w:color w:val="383838"/>
+          <w:spacing w:val="11"/>
+          <w:sz w:val="24"/>
+          <w:szCs w:val="24"/>
+          <w:lang w:eastAsia="es-MX"/>
+        </w:rPr>
+        <w:t>Tagliaferri</w:t>
+      </w:r>
+      <w:proofErr w:type="spellEnd"/>
+    </w:p>
+    <w:p>
+      <w:pPr>
+        <w:shd w:val="clear" w:color="auto" w:fill="FFFFFF"/>
+        <w:spacing w:after="0" w:line="240" w:lineRule="auto"/>
+        <w:rPr>
+          <w:rFonts w:ascii="Open Sans" w:eastAsia="Times New Roman" w:hAnsi="Open Sans" w:cs="Times New Roman"/>
+          <w:color w:val="383838"/>
+          <w:spacing w:val="11"/>
+          <w:sz w:val="24"/>
+          <w:szCs w:val="24"/>
+          <w:lang w:eastAsia="es-MX"/>
+        </w:rPr>
+      </w:pPr>
+    </w:p>
+    <w:p>
+      <w:pPr>
+        <w:shd w:val="clear" w:color="auto" w:fill="FFFFFF"/>
+        <w:spacing w:after="0" w:line="240" w:lineRule="auto"/>
+        <w:jc w:val="both"/>
+        <w:rPr>
+          <w:rFonts w:ascii="Open Sans" w:eastAsia="Times New Roman" w:hAnsi="Open Sans" w:cs="Times New Roman"/>
+          <w:color w:val="383838"/>
+          <w:spacing w:val="11"/>
+          <w:sz w:val="24"/>
+          <w:szCs w:val="24"/>
+          <w:lang w:eastAsia="es-MX"/>
+        </w:rPr>
+      </w:pPr>
+      <w:r>
+        <w:rPr>
+          <w:rFonts w:ascii="Courier New" w:eastAsia="Times New Roman" w:hAnsi="Courier New" w:cs="Courier New"/>
+          <w:color w:val="383838"/>
+          <w:spacing w:val="11"/>
+          <w:sz w:val="24"/>
+          <w:szCs w:val="24"/>
+          <w:lang w:eastAsia="es-MX"/>
+        </w:rPr>
+        <w:t>En este caso las autoras deciden unir el marco teórico al marco metodológico y comienzan de la siguiente manera:</w:t>
+      </w:r>
+    </w:p>
+    <w:p>
+      <w:pPr>
+        <w:shd w:val="clear" w:color="auto" w:fill="FFFFFF"/>
+        <w:spacing w:after="0" w:line="240" w:lineRule="auto"/>
+        <w:jc w:val="both"/>
+        <w:rPr>
+          <w:rFonts w:ascii="Open Sans" w:eastAsia="Times New Roman" w:hAnsi="Open Sans" w:cs="Times New Roman"/>
+          <w:color w:val="383838"/>
+          <w:spacing w:val="11"/>
+          <w:sz w:val="24"/>
+          <w:szCs w:val="24"/>
+          <w:lang w:eastAsia="es-MX"/>
+        </w:rPr>
+      </w:pPr>
+    </w:p>
+    <w:p>
+      <w:pPr>
+        <w:shd w:val="clear" w:color="auto" w:fill="FFFFFF"/>
+        <w:spacing w:after="0" w:line="240" w:lineRule="auto"/>
+        <w:jc w:val="both"/>
+        <w:rPr>
+          <w:rFonts w:ascii="Open Sans" w:eastAsia="Times New Roman" w:hAnsi="Open Sans" w:cs="Times New Roman"/>
+          <w:color w:val="383838"/>
+          <w:spacing w:val="11"/>
+          <w:sz w:val="24"/>
+          <w:szCs w:val="24"/>
+          <w:lang w:eastAsia="es-MX"/>
+        </w:rPr>
+      </w:pPr>
+      <w:r>
+        <w:rPr>
+          <w:rFonts w:ascii="Courier New" w:eastAsia="Times New Roman" w:hAnsi="Courier New" w:cs="Courier New"/>
+          <w:color w:val="383838"/>
+          <w:spacing w:val="11"/>
+          <w:sz w:val="24"/>
+          <w:szCs w:val="24"/>
+          <w:lang w:eastAsia="es-MX"/>
+        </w:rPr>
+        <w:t>“Dado que este trabajo se centrará en textos cinematográficos, resulta fundamental dar cuenta de la definición que aquí se les atribuye. Por empezar, los films son generados dentro de una matriz ideológica. En la medida en que el cine se entiende como un medio de comunicación y de expresión…”</w:t>
+      </w:r>
+      <w:r>
+        <w:rPr>
+          <w:rFonts w:ascii="Open Sans" w:eastAsia="Times New Roman" w:hAnsi="Open Sans" w:cs="Times New Roman"/>
+          <w:color w:val="383838"/>
+          <w:spacing w:val="11"/>
+          <w:sz w:val="24"/>
+          <w:szCs w:val="24"/>
+          <w:lang w:eastAsia="es-MX"/>
+        </w:rPr>
+        <w:t>”</w:t>
+      </w:r>
+    </w:p>
+    <w:p>
+      <w:pPr>
+        <w:shd w:val="clear" w:color="auto" w:fill="FFFFFF"/>
+        <w:spacing w:after="0" w:line="240" w:lineRule="auto"/>
+        <w:jc w:val="both"/>
+        <w:rPr>
+          <w:rFonts w:ascii="Open Sans" w:eastAsia="Times New Roman" w:hAnsi="Open Sans" w:cs="Times New Roman"/>
+          <w:color w:val="383838"/>
+          <w:spacing w:val="11"/>
+          <w:sz w:val="24"/>
+          <w:szCs w:val="24"/>
+          <w:lang w:eastAsia="es-MX"/>
+        </w:rPr>
+      </w:pPr>
+    </w:p>
+    <w:p>
+      <w:pPr>
+        <w:spacing w:line="360" w:lineRule="auto"/>
+        <w:jc w:val="both"/>
+        <w:rPr>
+          <w:rFonts w:ascii="Arial" w:hAnsi="Arial" w:cs="Arial"/>
+          <w:sz w:val="24"/>
+          <w:szCs w:val="24"/>
+        </w:rPr>
+      </w:pPr>
+      <w:r>
+        <w:rPr>
+          <w:rFonts w:ascii="Arial" w:hAnsi="Arial" w:cs="Arial"/>
+          <w:sz w:val="24"/>
+          <w:szCs w:val="24"/>
+        </w:rPr>
+        <w:lastRenderedPageBreak/>
+        <w:t>Escrito</w:t>
+      </w:r>
+      <w:r>
+        <w:rPr>
+          <w:rFonts w:ascii="Arial" w:hAnsi="Arial" w:cs="Arial"/>
+          <w:sz w:val="24"/>
+          <w:szCs w:val="24"/>
+        </w:rPr>
+        <w:t xml:space="preserve"> (Borrador)</w:t>
+      </w:r>
+      <w:r>
+        <w:rPr>
+          <w:rFonts w:ascii="Arial" w:hAnsi="Arial" w:cs="Arial"/>
+          <w:sz w:val="24"/>
+          <w:szCs w:val="24"/>
+        </w:rPr>
+        <w:t>:</w:t>
+      </w:r>
+    </w:p>
+    <w:p>
+      <w:pPr>
+        <w:spacing w:line="360" w:lineRule="auto"/>
+        <w:jc w:val="both"/>
+        <w:rPr>
+          <w:rFonts w:ascii="Arial" w:hAnsi="Arial" w:cs="Arial"/>
+          <w:sz w:val="24"/>
+          <w:szCs w:val="24"/>
+        </w:rPr>
+      </w:pPr>
+      <w:proofErr w:type="spellStart"/>
+      <w:r>
+        <w:rPr>
+          <w:rFonts w:ascii="Arial" w:hAnsi="Arial" w:cs="Arial"/>
+          <w:sz w:val="24"/>
+          <w:szCs w:val="24"/>
+        </w:rPr>
+        <w:t>OjoHalcón</w:t>
+      </w:r>
+      <w:proofErr w:type="spellEnd"/>
+      <w:r>
+        <w:rPr>
+          <w:rFonts w:ascii="Arial" w:hAnsi="Arial" w:cs="Arial"/>
+          <w:sz w:val="24"/>
+          <w:szCs w:val="24"/>
+        </w:rPr>
+        <w:t xml:space="preserve">: Sistema de ayuda y prevención para desastres naturales que impliquen terremotos. Autores: </w:t>
+      </w:r>
+      <w:r>
+        <w:rPr>
+          <w:rFonts w:ascii="Arial" w:hAnsi="Arial" w:cs="Arial"/>
+          <w:sz w:val="24"/>
+          <w:szCs w:val="24"/>
+        </w:rPr>
+        <w:t>León</w:t>
+      </w:r>
+      <w:r>
+        <w:rPr>
+          <w:rFonts w:ascii="Arial" w:hAnsi="Arial" w:cs="Arial"/>
+          <w:sz w:val="24"/>
+          <w:szCs w:val="24"/>
+        </w:rPr>
+        <w:t xml:space="preserve"> Ortega </w:t>
+      </w:r>
+      <w:r>
+        <w:rPr>
+          <w:rFonts w:ascii="Arial" w:hAnsi="Arial" w:cs="Arial"/>
+          <w:sz w:val="24"/>
+          <w:szCs w:val="24"/>
+        </w:rPr>
+        <w:t xml:space="preserve">Luis Gerardo </w:t>
+      </w:r>
+      <w:r>
+        <w:rPr>
+          <w:rFonts w:ascii="Arial" w:hAnsi="Arial" w:cs="Arial"/>
+          <w:sz w:val="24"/>
+          <w:szCs w:val="24"/>
+        </w:rPr>
+        <w:t xml:space="preserve">y Orozco </w:t>
+      </w:r>
+      <w:r>
+        <w:rPr>
+          <w:rFonts w:ascii="Arial" w:hAnsi="Arial" w:cs="Arial"/>
+          <w:sz w:val="24"/>
+          <w:szCs w:val="24"/>
+        </w:rPr>
+        <w:t xml:space="preserve">Chávez </w:t>
+      </w:r>
+      <w:r>
+        <w:rPr>
+          <w:rFonts w:ascii="Arial" w:hAnsi="Arial" w:cs="Arial"/>
+          <w:sz w:val="24"/>
+          <w:szCs w:val="24"/>
+        </w:rPr>
+        <w:t>Jessica</w:t>
+      </w:r>
+      <w:r>
+        <w:rPr>
+          <w:rFonts w:ascii="Arial" w:hAnsi="Arial" w:cs="Arial"/>
+          <w:sz w:val="24"/>
+          <w:szCs w:val="24"/>
+        </w:rPr>
+        <w:t>.</w:t>
+      </w:r>
+    </w:p>
+    <w:p>
+      <w:pPr>
+        <w:spacing w:line="360" w:lineRule="auto"/>
+        <w:jc w:val="both"/>
+        <w:rPr>
+          <w:rFonts w:ascii="Arial" w:hAnsi="Arial" w:cs="Arial"/>
+          <w:sz w:val="24"/>
+          <w:szCs w:val="24"/>
+        </w:rPr>
+      </w:pPr>
+      <w:r>
+        <w:rPr>
+          <w:rFonts w:ascii="Arial" w:hAnsi="Arial" w:cs="Arial"/>
+          <w:sz w:val="24"/>
+          <w:szCs w:val="24"/>
+        </w:rPr>
+        <w:t>En este caso los autores deciden unir el Marco teórico al Marco metodológico y comienzan de la siguiente manera:</w:t>
+      </w:r>
+    </w:p>
+    <w:p>
+      <w:pPr>
+        <w:spacing w:line="360" w:lineRule="auto"/>
+        <w:jc w:val="both"/>
+        <w:rPr>
+          <w:rFonts w:ascii="Arial" w:hAnsi="Arial" w:cs="Arial"/>
+          <w:sz w:val="24"/>
+          <w:szCs w:val="24"/>
+        </w:rPr>
+      </w:pPr>
+      <w:r>
+        <w:rPr>
+          <w:rFonts w:ascii="Arial" w:hAnsi="Arial" w:cs="Arial"/>
+          <w:color w:val="222222"/>
+          <w:sz w:val="21"/>
+          <w:szCs w:val="21"/>
+          <w:shd w:val="clear" w:color="auto" w:fill="FFFFFF"/>
+        </w:rPr>
+        <w:t>El punto de origen de un terremoto se denomina foco o </w:t>
+      </w:r>
+      <w:hyperlink r:id="rId8" w:tooltip="Hipocentro" w:history="1">
+        <w:r>
+          <w:rPr>
+            <w:rStyle w:val="Hipervnculo"/>
+            <w:rFonts w:ascii="Arial" w:hAnsi="Arial" w:cs="Arial"/>
+            <w:color w:val="0B0080"/>
+            <w:sz w:val="21"/>
+            <w:szCs w:val="21"/>
+            <w:shd w:val="clear" w:color="auto" w:fill="FFFFFF"/>
+          </w:rPr>
+          <w:t>hipocentro</w:t>
+        </w:r>
+      </w:hyperlink>
+      <w:r>
+        <w:rPr>
+          <w:rFonts w:ascii="Arial" w:hAnsi="Arial" w:cs="Arial"/>
+          <w:color w:val="222222"/>
+          <w:sz w:val="21"/>
+          <w:szCs w:val="21"/>
+          <w:shd w:val="clear" w:color="auto" w:fill="FFFFFF"/>
+        </w:rPr>
+        <w:t>. El </w:t>
+      </w:r>
+      <w:hyperlink r:id="rId9" w:tooltip="Epicentro" w:history="1">
+        <w:r>
+          <w:rPr>
+            <w:rStyle w:val="Hipervnculo"/>
+            <w:rFonts w:ascii="Arial" w:hAnsi="Arial" w:cs="Arial"/>
+            <w:color w:val="0B0080"/>
+            <w:sz w:val="21"/>
+            <w:szCs w:val="21"/>
+            <w:shd w:val="clear" w:color="auto" w:fill="FFFFFF"/>
+          </w:rPr>
+          <w:t>epicentro</w:t>
+        </w:r>
+      </w:hyperlink>
+      <w:r>
+        <w:rPr>
+          <w:rFonts w:ascii="Arial" w:hAnsi="Arial" w:cs="Arial"/>
+          <w:color w:val="222222"/>
+          <w:sz w:val="21"/>
+          <w:szCs w:val="21"/>
+          <w:shd w:val="clear" w:color="auto" w:fill="FFFFFF"/>
+        </w:rPr>
+        <w:t> es el punto de la superficie terrestre que se encuentra directamente sobre el hipocentro. Dependiendo de su intensidad y origen, un terremoto puede causar desplazamientos de la corteza terrestre, corrimientos de tierras, </w:t>
+      </w:r>
+      <w:hyperlink r:id="rId10" w:tooltip="Tsunami" w:history="1">
+        <w:r>
+          <w:rPr>
+            <w:rStyle w:val="Hipervnculo"/>
+            <w:rFonts w:ascii="Arial" w:hAnsi="Arial" w:cs="Arial"/>
+            <w:color w:val="0B0080"/>
+            <w:sz w:val="21"/>
+            <w:szCs w:val="21"/>
+            <w:shd w:val="clear" w:color="auto" w:fill="FFFFFF"/>
+          </w:rPr>
+          <w:t>maremotos</w:t>
+        </w:r>
+      </w:hyperlink>
+      <w:r>
+        <w:rPr>
+          <w:rFonts w:ascii="Arial" w:hAnsi="Arial" w:cs="Arial"/>
+          <w:color w:val="222222"/>
+          <w:sz w:val="21"/>
+          <w:szCs w:val="21"/>
+          <w:shd w:val="clear" w:color="auto" w:fill="FFFFFF"/>
+        </w:rPr>
+        <w:t> (o también llamados tsunamis) o la actividad volcánica. Para medir la energía liberada por un terremoto se emplean diversas escalas, entre ellas, la </w:t>
+      </w:r>
+      <w:hyperlink r:id="rId11" w:tooltip="Escala sismológica de Richter" w:history="1">
+        <w:r>
+          <w:rPr>
+            <w:rStyle w:val="Hipervnculo"/>
+            <w:rFonts w:ascii="Arial" w:hAnsi="Arial" w:cs="Arial"/>
+            <w:color w:val="0B0080"/>
+            <w:sz w:val="21"/>
+            <w:szCs w:val="21"/>
+            <w:shd w:val="clear" w:color="auto" w:fill="FFFFFF"/>
+          </w:rPr>
+          <w:t>escala de Richter</w:t>
+        </w:r>
+      </w:hyperlink>
+      <w:r>
+        <w:rPr>
+          <w:rFonts w:ascii="Arial" w:hAnsi="Arial" w:cs="Arial"/>
+          <w:color w:val="222222"/>
+          <w:sz w:val="21"/>
+          <w:szCs w:val="21"/>
+          <w:shd w:val="clear" w:color="auto" w:fill="FFFFFF"/>
+        </w:rPr>
+        <w:t> es la más conocida y utilizada por los medios de comunicación.</w:t>
+      </w:r>
+    </w:p>
+    <w:p>
+      <w:pPr>
+        <w:spacing w:line="360" w:lineRule="auto"/>
+        <w:jc w:val="both"/>
+        <w:rPr>
+          <w:rFonts w:ascii="Arial" w:hAnsi="Arial" w:cs="Arial"/>
+          <w:sz w:val="24"/>
+          <w:szCs w:val="24"/>
+        </w:rPr>
+      </w:pPr>
+      <w:r>
+        <w:rPr>
+          <w:rFonts w:ascii="Arial" w:hAnsi="Arial" w:cs="Arial"/>
+          <w:sz w:val="24"/>
+          <w:szCs w:val="24"/>
+        </w:rPr>
+        <w:t xml:space="preserve">Nosotros </w:t>
+      </w:r>
+      <w:proofErr w:type="spellStart"/>
+      <w:r>
+        <w:rPr>
+          <w:rFonts w:ascii="Arial" w:hAnsi="Arial" w:cs="Arial"/>
+          <w:sz w:val="24"/>
+          <w:szCs w:val="24"/>
+        </w:rPr>
+        <w:t>usaremo</w:t>
+      </w:r>
+      <w:proofErr w:type="spellEnd"/>
+      <w:r>
+        <w:rPr>
+          <w:rFonts w:ascii="Arial" w:hAnsi="Arial" w:cs="Arial"/>
+          <w:sz w:val="24"/>
+          <w:szCs w:val="24"/>
+        </w:rPr>
+        <w:t xml:space="preserve"> </w:t>
+      </w:r>
+      <w:proofErr w:type="gramStart"/>
+      <w:r>
+        <w:rPr>
+          <w:rFonts w:ascii="Arial" w:hAnsi="Arial" w:cs="Arial"/>
+          <w:sz w:val="24"/>
+          <w:szCs w:val="24"/>
+        </w:rPr>
+        <w:t>{ Nombre</w:t>
+      </w:r>
+      <w:proofErr w:type="gramEnd"/>
+      <w:r>
+        <w:rPr>
+          <w:rFonts w:ascii="Arial" w:hAnsi="Arial" w:cs="Arial"/>
+          <w:sz w:val="24"/>
+          <w:szCs w:val="24"/>
+        </w:rPr>
+        <w:t xml:space="preserve"> de la escala }</w:t>
+      </w:r>
+    </w:p>
+    <w:p>
+      <w:pPr>
+        <w:shd w:val="clear" w:color="auto" w:fill="FFFFFF"/>
+        <w:spacing w:before="120" w:after="120" w:line="240" w:lineRule="auto"/>
+        <w:rPr>
+          <w:rFonts w:ascii="Arial" w:eastAsia="Times New Roman" w:hAnsi="Arial" w:cs="Arial"/>
+          <w:color w:val="222222"/>
+          <w:sz w:val="21"/>
+          <w:szCs w:val="21"/>
+          <w:lang w:eastAsia="es-MX"/>
+        </w:rPr>
+      </w:pPr>
+      <w:r>
+        <w:rPr>
+          <w:rFonts w:ascii="Arial" w:eastAsia="Times New Roman" w:hAnsi="Arial" w:cs="Arial"/>
+          <w:color w:val="222222"/>
+          <w:sz w:val="21"/>
+          <w:szCs w:val="21"/>
+          <w:lang w:eastAsia="es-MX"/>
+        </w:rPr>
+        <w:t>Los terremotos tectónicos suelen ocurrir en zonas donde la concentración de fuerzas generadas por los límites de las </w:t>
+      </w:r>
+      <w:hyperlink r:id="rId12" w:tooltip="Tectónica de placas" w:history="1">
+        <w:r>
+          <w:rPr>
+            <w:rFonts w:ascii="Arial" w:eastAsia="Times New Roman" w:hAnsi="Arial" w:cs="Arial"/>
+            <w:color w:val="0B0080"/>
+            <w:sz w:val="21"/>
+            <w:szCs w:val="21"/>
+            <w:u w:val="single"/>
+            <w:lang w:eastAsia="es-MX"/>
+          </w:rPr>
+          <w:t>placas tectónicas</w:t>
+        </w:r>
+      </w:hyperlink>
+      <w:r>
+        <w:rPr>
+          <w:rFonts w:ascii="Arial" w:eastAsia="Times New Roman" w:hAnsi="Arial" w:cs="Arial"/>
+          <w:color w:val="222222"/>
+          <w:sz w:val="21"/>
+          <w:szCs w:val="21"/>
+          <w:lang w:eastAsia="es-MX"/>
+        </w:rPr>
+        <w:t> da lugar a movimientos de reajuste en el interior y en la superficie de la </w:t>
+      </w:r>
+      <w:hyperlink r:id="rId13" w:tooltip="Tierra" w:history="1">
+        <w:r>
+          <w:rPr>
+            <w:rFonts w:ascii="Arial" w:eastAsia="Times New Roman" w:hAnsi="Arial" w:cs="Arial"/>
+            <w:color w:val="0B0080"/>
+            <w:sz w:val="21"/>
+            <w:szCs w:val="21"/>
+            <w:u w:val="single"/>
+            <w:lang w:eastAsia="es-MX"/>
+          </w:rPr>
+          <w:t>Tierra</w:t>
+        </w:r>
+      </w:hyperlink>
+      <w:r>
+        <w:rPr>
+          <w:rFonts w:ascii="Arial" w:eastAsia="Times New Roman" w:hAnsi="Arial" w:cs="Arial"/>
+          <w:color w:val="222222"/>
+          <w:sz w:val="21"/>
+          <w:szCs w:val="21"/>
+          <w:lang w:eastAsia="es-MX"/>
+        </w:rPr>
+        <w:t>. Por este motivo los seísmos de origen tectónico están íntimamente relacionados con la formación y actividad de </w:t>
+      </w:r>
+      <w:hyperlink r:id="rId14" w:tooltip="Falla" w:history="1">
+        <w:r>
+          <w:rPr>
+            <w:rFonts w:ascii="Arial" w:eastAsia="Times New Roman" w:hAnsi="Arial" w:cs="Arial"/>
+            <w:color w:val="0B0080"/>
+            <w:sz w:val="21"/>
+            <w:szCs w:val="21"/>
+            <w:u w:val="single"/>
+            <w:lang w:eastAsia="es-MX"/>
+          </w:rPr>
+          <w:t>fallas geológicas</w:t>
+        </w:r>
+      </w:hyperlink>
+      <w:r>
+        <w:rPr>
+          <w:rFonts w:ascii="Arial" w:eastAsia="Times New Roman" w:hAnsi="Arial" w:cs="Arial"/>
+          <w:color w:val="222222"/>
+          <w:sz w:val="21"/>
+          <w:szCs w:val="21"/>
+          <w:lang w:eastAsia="es-MX"/>
+        </w:rPr>
+        <w:t>. Comúnmente acontecen al final de un </w:t>
+      </w:r>
+      <w:r>
+        <w:rPr>
+          <w:rFonts w:ascii="Arial" w:eastAsia="Times New Roman" w:hAnsi="Arial" w:cs="Arial"/>
+          <w:b/>
+          <w:bCs/>
+          <w:color w:val="222222"/>
+          <w:sz w:val="21"/>
+          <w:szCs w:val="21"/>
+          <w:lang w:eastAsia="es-MX"/>
+        </w:rPr>
+        <w:t>ciclo sísmico</w:t>
+      </w:r>
+      <w:r>
+        <w:rPr>
+          <w:rFonts w:ascii="Arial" w:eastAsia="Times New Roman" w:hAnsi="Arial" w:cs="Arial"/>
+          <w:color w:val="222222"/>
+          <w:sz w:val="21"/>
+          <w:szCs w:val="21"/>
+          <w:lang w:eastAsia="es-MX"/>
+        </w:rPr>
+        <w:t>: período durante el cual se acumula deformación en el interior de la </w:t>
+      </w:r>
+      <w:hyperlink r:id="rId15" w:tooltip="Tierra" w:history="1">
+        <w:r>
+          <w:rPr>
+            <w:rFonts w:ascii="Arial" w:eastAsia="Times New Roman" w:hAnsi="Arial" w:cs="Arial"/>
+            <w:color w:val="0B0080"/>
+            <w:sz w:val="21"/>
+            <w:szCs w:val="21"/>
+            <w:u w:val="single"/>
+            <w:lang w:eastAsia="es-MX"/>
+          </w:rPr>
+          <w:t>Tierra</w:t>
+        </w:r>
+      </w:hyperlink>
+      <w:r>
+        <w:rPr>
+          <w:rFonts w:ascii="Arial" w:eastAsia="Times New Roman" w:hAnsi="Arial" w:cs="Arial"/>
+          <w:color w:val="222222"/>
+          <w:sz w:val="21"/>
+          <w:szCs w:val="21"/>
+          <w:lang w:eastAsia="es-MX"/>
+        </w:rPr>
+        <w:t> que más tarde se liberará repentinamente. Dicha liberación se corresponde con el terremoto, tras el cual la deformación comienza a acumularse nuevamente.</w:t>
+      </w:r>
+    </w:p>
+    <w:p>
+      <w:pPr>
+        <w:shd w:val="clear" w:color="auto" w:fill="F8F9FA"/>
+        <w:spacing w:after="0" w:line="240" w:lineRule="auto"/>
+        <w:jc w:val="center"/>
+        <w:rPr>
+          <w:rFonts w:ascii="Arial" w:eastAsia="Times New Roman" w:hAnsi="Arial" w:cs="Arial"/>
+          <w:color w:val="222222"/>
+          <w:sz w:val="20"/>
+          <w:szCs w:val="20"/>
+          <w:lang w:eastAsia="es-MX"/>
+        </w:rPr>
+      </w:pPr>
+      <w:r>
+        <w:rPr>
+          <w:rFonts w:ascii="Arial" w:eastAsia="Times New Roman" w:hAnsi="Arial" w:cs="Arial"/>
+          <w:noProof/>
+          <w:color w:val="0B0080"/>
+          <w:sz w:val="20"/>
+          <w:szCs w:val="20"/>
+          <w:lang w:eastAsia="es-MX"/>
+        </w:rPr>
+        <w:drawing>
+          <wp:inline distT="0" distB="0" distL="0" distR="0">
+            <wp:extent cx="2380615" cy="1844675"/>
+            <wp:effectExtent l="0" t="0" r="635" b="3175"/>
+            <wp:docPr id="3" name="Imagen 3" descr="https://upload.wikimedia.org/wikipedia/commons/thumb/7/73/EdificioDario86.jpg/250px-EdificioDario86.jpg">
+              <a:hlinkClick xmlns:a="http://schemas.openxmlformats.org/drawingml/2006/main" r:id="rId16"/>
+            </wp:docPr>
+            <wp:cNvGraphicFramePr>
+              <a:graphicFrameLocks xmlns:a="http://schemas.openxmlformats.org/drawingml/2006/main" noChangeAspect="1"/>
+            </wp:cNvGraphicFramePr>
+            <a:graphic xmlns:a="http://schemas.openxmlformats.org/drawingml/2006/main">
+              <a:graphicData uri="http://schemas.openxmlformats.org/drawingml/2006/picture">
+                <pic:pic xmlns:pic="http://schemas.openxmlformats.org/drawingml/2006/picture">
+                  <pic:nvPicPr>
+                    <pic:cNvPr id="0" name="Picture 1" descr="https://upload.wikimedia.org/wikipedia/commons/thumb/7/73/EdificioDario86.jpg/250px-EdificioDario86.jpg">
+                      <a:hlinkClick r:id="rId16"/>
+                    </pic:cNvPr>
+                    <pic:cNvPicPr>
+                      <a:picLocks noChangeAspect="1" noChangeArrowheads="1"/>
+                    </pic:cNvPicPr>
+                  </pic:nvPicPr>
+                  <pic:blipFill>
+                    <a:blip r:embed="rId17">
+                      <a:extLst>
+                        <a:ext uri="{28A0092B-C50C-407E-A947-70E740481C1C}">
+                          <a14:useLocalDpi xmlns:a14="http://schemas.microsoft.com/office/drawing/2010/main" val="0"/>
+                        </a:ext>
+                      </a:extLst>
+                    </a:blip>
+                    <a:srcRect/>
+                    <a:stretch>
+                      <a:fillRect/>
+                    </a:stretch>
+                  </pic:blipFill>
+                  <pic:spPr bwMode="auto">
+                    <a:xfrm>
+                      <a:off x="0" y="0"/>
+                      <a:ext cx="2380615" cy="1844675"/>
+                    </a:xfrm>
+                    <a:prstGeom prst="rect">
+                      <a:avLst/>
+                    </a:prstGeom>
+                    <a:noFill/>
+                    <a:ln>
+                      <a:noFill/>
+                    </a:ln>
+                  </pic:spPr>
+                </pic:pic>
+              </a:graphicData>
+            </a:graphic>
+          </wp:inline>
+        </w:drawing>
+      </w:r>
+    </w:p>
+    <w:p>
+      <w:pPr>
+        <w:shd w:val="clear" w:color="auto" w:fill="F8F9FA"/>
+        <w:spacing w:line="336" w:lineRule="atLeast"/>
+        <w:rPr>
+          <w:rFonts w:ascii="Arial" w:eastAsia="Times New Roman" w:hAnsi="Arial" w:cs="Arial"/>
+          <w:color w:val="222222"/>
+          <w:sz w:val="19"/>
+          <w:szCs w:val="19"/>
+          <w:lang w:eastAsia="es-MX"/>
+        </w:rPr>
+      </w:pPr>
+      <w:hyperlink r:id="rId18" w:tooltip="Terremoto de San Salvador de 1986" w:history="1">
+        <w:r>
+          <w:rPr>
+            <w:rFonts w:ascii="Arial" w:eastAsia="Times New Roman" w:hAnsi="Arial" w:cs="Arial"/>
+            <w:color w:val="0B0080"/>
+            <w:sz w:val="19"/>
+            <w:szCs w:val="19"/>
+            <w:u w:val="single"/>
+            <w:lang w:eastAsia="es-MX"/>
+          </w:rPr>
+          <w:t>Terremoto de San Salvador de 1986</w:t>
+        </w:r>
+      </w:hyperlink>
+      <w:r>
+        <w:rPr>
+          <w:rFonts w:ascii="Arial" w:eastAsia="Times New Roman" w:hAnsi="Arial" w:cs="Arial"/>
+          <w:color w:val="222222"/>
+          <w:sz w:val="19"/>
+          <w:szCs w:val="19"/>
+          <w:lang w:eastAsia="es-MX"/>
+        </w:rPr>
+        <w:t>. Tras un terremoto es probable que se den escenas de pánico, saqueos y propagación de enfermedades.</w:t>
+      </w:r>
+    </w:p>
+    <w:p>
+      <w:pPr>
+        <w:shd w:val="clear" w:color="auto" w:fill="FFFFFF"/>
+        <w:spacing w:before="120" w:after="120" w:line="240" w:lineRule="auto"/>
+        <w:rPr>
+          <w:rFonts w:ascii="Arial" w:eastAsia="Times New Roman" w:hAnsi="Arial" w:cs="Arial"/>
+          <w:color w:val="222222"/>
+          <w:sz w:val="21"/>
+          <w:szCs w:val="21"/>
+          <w:lang w:eastAsia="es-MX"/>
+        </w:rPr>
+      </w:pPr>
+      <w:r>
+        <w:rPr>
+          <w:rFonts w:ascii="Arial" w:eastAsia="Times New Roman" w:hAnsi="Arial" w:cs="Arial"/>
+          <w:color w:val="222222"/>
+          <w:sz w:val="21"/>
+          <w:szCs w:val="21"/>
+          <w:lang w:eastAsia="es-MX"/>
+        </w:rPr>
+        <w:t>En un terremoto se distinguen:</w:t>
+      </w:r>
+    </w:p>
+    <w:p>
+      <w:pPr>
+        <w:numPr>
+          <w:ilvl w:val="0"/>
+          <w:numId w:val="5"/>
+        </w:numPr>
+        <w:shd w:val="clear" w:color="auto" w:fill="FFFFFF"/>
+        <w:spacing w:before="100" w:beforeAutospacing="1" w:after="24" w:line="240" w:lineRule="auto"/>
+        <w:ind w:left="384"/>
+        <w:rPr>
+          <w:rFonts w:ascii="Arial" w:eastAsia="Times New Roman" w:hAnsi="Arial" w:cs="Arial"/>
+          <w:color w:val="222222"/>
+          <w:sz w:val="21"/>
+          <w:szCs w:val="21"/>
+          <w:lang w:eastAsia="es-MX"/>
+        </w:rPr>
+      </w:pPr>
+      <w:hyperlink r:id="rId19" w:tooltip="Hipocentro" w:history="1">
+        <w:r>
+          <w:rPr>
+            <w:rFonts w:ascii="Arial" w:eastAsia="Times New Roman" w:hAnsi="Arial" w:cs="Arial"/>
+            <w:color w:val="0B0080"/>
+            <w:sz w:val="21"/>
+            <w:szCs w:val="21"/>
+            <w:u w:val="single"/>
+            <w:lang w:eastAsia="es-MX"/>
+          </w:rPr>
+          <w:t>Hipocentro</w:t>
+        </w:r>
+      </w:hyperlink>
+      <w:r>
+        <w:rPr>
+          <w:rFonts w:ascii="Arial" w:eastAsia="Times New Roman" w:hAnsi="Arial" w:cs="Arial"/>
+          <w:color w:val="222222"/>
+          <w:sz w:val="21"/>
+          <w:szCs w:val="21"/>
+          <w:lang w:eastAsia="es-MX"/>
+        </w:rPr>
+        <w:t>, zona interior profunda, donde se produce el terremoto.</w:t>
+      </w:r>
+    </w:p>
+    <w:p>
+      <w:pPr>
+        <w:numPr>
+          <w:ilvl w:val="0"/>
+          <w:numId w:val="5"/>
+        </w:numPr>
+        <w:shd w:val="clear" w:color="auto" w:fill="FFFFFF"/>
+        <w:spacing w:before="100" w:beforeAutospacing="1" w:after="24" w:line="240" w:lineRule="auto"/>
+        <w:ind w:left="384"/>
+        <w:rPr>
+          <w:rFonts w:ascii="Arial" w:eastAsia="Times New Roman" w:hAnsi="Arial" w:cs="Arial"/>
+          <w:color w:val="222222"/>
+          <w:sz w:val="21"/>
+          <w:szCs w:val="21"/>
+          <w:lang w:eastAsia="es-MX"/>
+        </w:rPr>
+      </w:pPr>
+      <w:hyperlink r:id="rId20" w:tooltip="Epicentro" w:history="1">
+        <w:r>
+          <w:rPr>
+            <w:rFonts w:ascii="Arial" w:eastAsia="Times New Roman" w:hAnsi="Arial" w:cs="Arial"/>
+            <w:color w:val="0B0080"/>
+            <w:sz w:val="21"/>
+            <w:szCs w:val="21"/>
+            <w:u w:val="single"/>
+            <w:lang w:eastAsia="es-MX"/>
+          </w:rPr>
+          <w:t>Epicentro</w:t>
+        </w:r>
+      </w:hyperlink>
+      <w:r>
+        <w:rPr>
+          <w:rFonts w:ascii="Arial" w:eastAsia="Times New Roman" w:hAnsi="Arial" w:cs="Arial"/>
+          <w:color w:val="222222"/>
+          <w:sz w:val="21"/>
+          <w:szCs w:val="21"/>
+          <w:lang w:eastAsia="es-MX"/>
+        </w:rPr>
+        <w:t>, área de la superficie que se halla directamente en la vertical del </w:t>
+      </w:r>
+      <w:hyperlink r:id="rId21" w:tooltip="Hipocentro" w:history="1">
+        <w:r>
+          <w:rPr>
+            <w:rFonts w:ascii="Arial" w:eastAsia="Times New Roman" w:hAnsi="Arial" w:cs="Arial"/>
+            <w:color w:val="0B0080"/>
+            <w:sz w:val="21"/>
+            <w:szCs w:val="21"/>
+            <w:u w:val="single"/>
+            <w:lang w:eastAsia="es-MX"/>
+          </w:rPr>
+          <w:t>hipocentro</w:t>
+        </w:r>
+      </w:hyperlink>
+      <w:r>
+        <w:rPr>
+          <w:rFonts w:ascii="Arial" w:eastAsia="Times New Roman" w:hAnsi="Arial" w:cs="Arial"/>
+          <w:color w:val="222222"/>
+          <w:sz w:val="21"/>
+          <w:szCs w:val="21"/>
+          <w:lang w:eastAsia="es-MX"/>
+        </w:rPr>
+        <w:t>, donde con mayor intensidad repercuten las </w:t>
+      </w:r>
+      <w:hyperlink r:id="rId22" w:tooltip="Onda sísmica" w:history="1">
+        <w:r>
+          <w:rPr>
+            <w:rFonts w:ascii="Arial" w:eastAsia="Times New Roman" w:hAnsi="Arial" w:cs="Arial"/>
+            <w:color w:val="0B0080"/>
+            <w:sz w:val="21"/>
+            <w:szCs w:val="21"/>
+            <w:u w:val="single"/>
+            <w:lang w:eastAsia="es-MX"/>
+          </w:rPr>
+          <w:t>ondas sísmicas</w:t>
+        </w:r>
+      </w:hyperlink>
+      <w:r>
+        <w:rPr>
+          <w:rFonts w:ascii="Arial" w:eastAsia="Times New Roman" w:hAnsi="Arial" w:cs="Arial"/>
+          <w:color w:val="222222"/>
+          <w:sz w:val="21"/>
+          <w:szCs w:val="21"/>
+          <w:lang w:eastAsia="es-MX"/>
+        </w:rPr>
+        <w:t>.</w:t>
+      </w:r>
+    </w:p>
+    <w:p>
+      <w:pPr>
+        <w:shd w:val="clear" w:color="auto" w:fill="FFFFFF"/>
+        <w:spacing w:before="120" w:after="120" w:line="240" w:lineRule="auto"/>
+        <w:rPr>
+          <w:rFonts w:ascii="Arial" w:eastAsia="Times New Roman" w:hAnsi="Arial" w:cs="Arial"/>
+          <w:color w:val="222222"/>
+          <w:sz w:val="21"/>
+          <w:szCs w:val="21"/>
+          <w:lang w:eastAsia="es-MX"/>
+        </w:rPr>
+      </w:pPr>
+      <w:r>
+        <w:rPr>
+          <w:rFonts w:ascii="Arial" w:eastAsia="Times New Roman" w:hAnsi="Arial" w:cs="Arial"/>
+          <w:color w:val="222222"/>
+          <w:sz w:val="21"/>
+          <w:szCs w:val="21"/>
+          <w:lang w:eastAsia="es-MX"/>
+        </w:rPr>
+        <w:t>El movimiento sísmico se propaga mediante </w:t>
+      </w:r>
+      <w:hyperlink r:id="rId23" w:tooltip="Onda" w:history="1">
+        <w:r>
+          <w:rPr>
+            <w:rFonts w:ascii="Arial" w:eastAsia="Times New Roman" w:hAnsi="Arial" w:cs="Arial"/>
+            <w:color w:val="0B0080"/>
+            <w:sz w:val="21"/>
+            <w:szCs w:val="21"/>
+            <w:u w:val="single"/>
+            <w:lang w:eastAsia="es-MX"/>
+          </w:rPr>
+          <w:t>ondas</w:t>
+        </w:r>
+      </w:hyperlink>
+      <w:r>
+        <w:rPr>
+          <w:rFonts w:ascii="Arial" w:eastAsia="Times New Roman" w:hAnsi="Arial" w:cs="Arial"/>
+          <w:color w:val="222222"/>
+          <w:sz w:val="21"/>
+          <w:szCs w:val="21"/>
+          <w:lang w:eastAsia="es-MX"/>
+        </w:rPr>
+        <w:t> elásticas (similares a las del sonido) a partir del hipocentro. Las </w:t>
+      </w:r>
+      <w:hyperlink r:id="rId24" w:tooltip="Onda sísmica" w:history="1">
+        <w:r>
+          <w:rPr>
+            <w:rFonts w:ascii="Arial" w:eastAsia="Times New Roman" w:hAnsi="Arial" w:cs="Arial"/>
+            <w:color w:val="0B0080"/>
+            <w:sz w:val="21"/>
+            <w:szCs w:val="21"/>
+            <w:u w:val="single"/>
+            <w:lang w:eastAsia="es-MX"/>
+          </w:rPr>
+          <w:t>ondas sísmicas</w:t>
+        </w:r>
+      </w:hyperlink>
+      <w:r>
+        <w:rPr>
+          <w:rFonts w:ascii="Arial" w:eastAsia="Times New Roman" w:hAnsi="Arial" w:cs="Arial"/>
+          <w:color w:val="222222"/>
+          <w:sz w:val="21"/>
+          <w:szCs w:val="21"/>
+          <w:lang w:eastAsia="es-MX"/>
+        </w:rPr>
+        <w:t> son de tres tipos principales:</w:t>
+      </w:r>
+    </w:p>
+    <w:p>
+      <w:pPr>
+        <w:numPr>
+          <w:ilvl w:val="0"/>
+          <w:numId w:val="6"/>
+        </w:numPr>
+        <w:shd w:val="clear" w:color="auto" w:fill="FFFFFF"/>
+        <w:spacing w:before="100" w:beforeAutospacing="1" w:after="24" w:line="240" w:lineRule="auto"/>
+        <w:ind w:left="384"/>
+        <w:rPr>
+          <w:rFonts w:ascii="Arial" w:eastAsia="Times New Roman" w:hAnsi="Arial" w:cs="Arial"/>
+          <w:color w:val="222222"/>
+          <w:sz w:val="21"/>
+          <w:szCs w:val="21"/>
+          <w:lang w:eastAsia="es-MX"/>
+        </w:rPr>
+      </w:pPr>
+      <w:r>
+        <w:rPr>
+          <w:rFonts w:ascii="Arial" w:eastAsia="Times New Roman" w:hAnsi="Arial" w:cs="Arial"/>
+          <w:b/>
+          <w:bCs/>
+          <w:color w:val="222222"/>
+          <w:sz w:val="21"/>
+          <w:szCs w:val="21"/>
+          <w:lang w:eastAsia="es-MX"/>
+        </w:rPr>
+        <w:lastRenderedPageBreak/>
+        <w:t>Ondas longitudinales, primarias o P</w:t>
+      </w:r>
+      <w:r>
+        <w:rPr>
+          <w:rFonts w:ascii="Arial" w:eastAsia="Times New Roman" w:hAnsi="Arial" w:cs="Arial"/>
+          <w:color w:val="222222"/>
+          <w:sz w:val="21"/>
+          <w:szCs w:val="21"/>
+          <w:lang w:eastAsia="es-MX"/>
+        </w:rPr>
+        <w:t>. Ondas de cuerpo que se propagan a velocidades de 8 a 13 km/s en el mismo sentido que la vibración de las partículas. Circulan por el interior de la Tierra, donde atraviesan líquidos y sólidos. Son las primeras que registran los aparatos de medición o sismógrafos. De ahí su nombre «P».</w:t>
+      </w:r>
+      <w:r>
+        <w:rPr>
+          <w:rFonts w:ascii="Arial" w:eastAsia="Times New Roman" w:hAnsi="Arial" w:cs="Arial"/>
+          <w:color w:val="222222"/>
+          <w:sz w:val="21"/>
+          <w:szCs w:val="21"/>
+          <w:vertAlign w:val="superscript"/>
+          <w:lang w:eastAsia="es-MX"/>
+        </w:rPr>
+        <w:t>[</w:t>
+      </w:r>
+      <w:hyperlink r:id="rId25" w:tooltip="Wikipedia:Verificabilidad" w:history="1">
+        <w:r>
+          <w:rPr>
+            <w:rFonts w:ascii="Arial" w:eastAsia="Times New Roman" w:hAnsi="Arial" w:cs="Arial"/>
+            <w:i/>
+            <w:iCs/>
+            <w:color w:val="0B0080"/>
+            <w:sz w:val="21"/>
+            <w:szCs w:val="21"/>
+            <w:u w:val="single"/>
+            <w:vertAlign w:val="superscript"/>
+            <w:lang w:eastAsia="es-MX"/>
+          </w:rPr>
+          <w:t>cita requerida</w:t>
+        </w:r>
+      </w:hyperlink>
+      <w:r>
+        <w:rPr>
+          <w:rFonts w:ascii="Arial" w:eastAsia="Times New Roman" w:hAnsi="Arial" w:cs="Arial"/>
+          <w:color w:val="222222"/>
+          <w:sz w:val="21"/>
+          <w:szCs w:val="21"/>
+          <w:vertAlign w:val="superscript"/>
+          <w:lang w:eastAsia="es-MX"/>
+        </w:rPr>
+        <w:t>]</w:t>
+      </w:r>
+      <w:r>
+        <w:rPr>
+          <w:rFonts w:ascii="Arial" w:eastAsia="Times New Roman" w:hAnsi="Arial" w:cs="Arial"/>
+          <w:color w:val="222222"/>
+          <w:sz w:val="21"/>
+          <w:szCs w:val="21"/>
+          <w:lang w:eastAsia="es-MX"/>
+        </w:rPr>
+        <w:t>.</w:t>
+      </w:r>
+    </w:p>
+    <w:p>
+      <w:pPr>
+        <w:numPr>
+          <w:ilvl w:val="0"/>
+          <w:numId w:val="7"/>
+        </w:numPr>
+        <w:shd w:val="clear" w:color="auto" w:fill="FFFFFF"/>
+        <w:spacing w:before="100" w:beforeAutospacing="1" w:after="24" w:line="240" w:lineRule="auto"/>
+        <w:ind w:left="384"/>
+        <w:rPr>
+          <w:rFonts w:ascii="Arial" w:eastAsia="Times New Roman" w:hAnsi="Arial" w:cs="Arial"/>
+          <w:color w:val="222222"/>
+          <w:sz w:val="21"/>
+          <w:szCs w:val="21"/>
+          <w:lang w:eastAsia="es-MX"/>
+        </w:rPr>
+      </w:pPr>
+      <w:r>
+        <w:rPr>
+          <w:rFonts w:ascii="Arial" w:eastAsia="Times New Roman" w:hAnsi="Arial" w:cs="Arial"/>
+          <w:b/>
+          <w:bCs/>
+          <w:color w:val="222222"/>
+          <w:sz w:val="21"/>
+          <w:szCs w:val="21"/>
+          <w:lang w:eastAsia="es-MX"/>
+        </w:rPr>
+        <w:t>Ondas transversales, secundarias o S</w:t>
+      </w:r>
+      <w:r>
+        <w:rPr>
+          <w:rFonts w:ascii="Arial" w:eastAsia="Times New Roman" w:hAnsi="Arial" w:cs="Arial"/>
+          <w:color w:val="222222"/>
+          <w:sz w:val="21"/>
+          <w:szCs w:val="21"/>
+          <w:lang w:eastAsia="es-MX"/>
+        </w:rPr>
+        <w:t>. Son ondas de cuerpo más lentas que las anteriores (entre 4 y 8 km/s). Se propagan perpendicularmente en el sentido de vibración de las partículas. Atraviesan únicamente sólidos. En los sismógrafos se registran en segundo lugar.</w:t>
+      </w:r>
+    </w:p>
+    <w:p>
+      <w:pPr>
+        <w:numPr>
+          <w:ilvl w:val="0"/>
+          <w:numId w:val="8"/>
+        </w:numPr>
+        <w:shd w:val="clear" w:color="auto" w:fill="FFFFFF"/>
+        <w:spacing w:before="100" w:beforeAutospacing="1" w:after="24" w:line="240" w:lineRule="auto"/>
+        <w:ind w:left="384"/>
+        <w:rPr>
+          <w:rFonts w:ascii="Arial" w:eastAsia="Times New Roman" w:hAnsi="Arial" w:cs="Arial"/>
+          <w:color w:val="222222"/>
+          <w:sz w:val="21"/>
+          <w:szCs w:val="21"/>
+          <w:lang w:eastAsia="es-MX"/>
+        </w:rPr>
+      </w:pPr>
+      <w:r>
+        <w:rPr>
+          <w:rFonts w:ascii="Arial" w:eastAsia="Times New Roman" w:hAnsi="Arial" w:cs="Arial"/>
+          <w:b/>
+          <w:bCs/>
+          <w:color w:val="222222"/>
+          <w:sz w:val="21"/>
+          <w:szCs w:val="21"/>
+          <w:lang w:eastAsia="es-MX"/>
+        </w:rPr>
+        <w:t>Ondas superficiales</w:t>
+      </w:r>
+      <w:r>
+        <w:rPr>
+          <w:rFonts w:ascii="Arial" w:eastAsia="Times New Roman" w:hAnsi="Arial" w:cs="Arial"/>
+          <w:color w:val="222222"/>
+          <w:sz w:val="21"/>
+          <w:szCs w:val="21"/>
+          <w:lang w:eastAsia="es-MX"/>
+        </w:rPr>
+        <w:t>. Son las más lentas: 3,5 km/s. Resultan de interacción de las ondas P y S a lo largo de la superficie terrestre. Son las que causan más daños. Se propagan a partir del epicentro. Son similares a las ondas (</w:t>
+      </w:r>
+      <w:hyperlink r:id="rId26" w:tooltip="Ola" w:history="1">
+        <w:r>
+          <w:rPr>
+            <w:rFonts w:ascii="Arial" w:eastAsia="Times New Roman" w:hAnsi="Arial" w:cs="Arial"/>
+            <w:color w:val="0B0080"/>
+            <w:sz w:val="21"/>
+            <w:szCs w:val="21"/>
+            <w:u w:val="single"/>
+            <w:lang w:eastAsia="es-MX"/>
+          </w:rPr>
+          <w:t>olas</w:t>
+        </w:r>
+      </w:hyperlink>
+      <w:r>
+        <w:rPr>
+          <w:rFonts w:ascii="Arial" w:eastAsia="Times New Roman" w:hAnsi="Arial" w:cs="Arial"/>
+          <w:color w:val="222222"/>
+          <w:sz w:val="21"/>
+          <w:szCs w:val="21"/>
+          <w:lang w:eastAsia="es-MX"/>
+        </w:rPr>
+        <w:t>) que se forman sobre la superficie del mar. En los sismógrafos se registran en último lugar.</w:t>
+      </w:r>
+    </w:p>
+    <w:p>
+      <w:pPr>
+        <w:spacing w:line="360" w:lineRule="auto"/>
+        <w:jc w:val="both"/>
+        <w:rPr>
+          <w:rFonts w:ascii="Arial" w:hAnsi="Arial" w:cs="Arial"/>
+          <w:sz w:val="24"/>
+          <w:szCs w:val="24"/>
+        </w:rPr>
+      </w:pPr>
     </w:p>
     <w:sectPr>
       <w:pgSz w:w="12240" w:h="15840"/>
@@ -1277,6 +2765,304 @@
 <file path=word/numbering.xml><?xml version="1.0" encoding="utf-8"?>
 <w:numbering xmlns:wpc="http://schemas.microsoft.com/office/word/2010/wordprocessingCanvas" xmlns:cx="http://schemas.microsoft.com/office/drawing/2014/chartex" xmlns:cx1="http://schemas.microsoft.com/office/drawing/2015/9/8/chartex" xmlns:cx2="http://schemas.microsoft.com/office/drawing/2015/10/21/chartex" xmlns:cx3="http://schemas.microsoft.com/office/drawing/2016/5/9/chartex" xmlns:cx4="http://schemas.microsoft.com/office/drawing/2016/5/10/chartex" xmlns:cx5="http://schemas.microsoft.com/office/drawing/2016/5/11/chartex" xmlns:cx6="http://schemas.microsoft.com/office/drawing/2016/5/12/chartex" xmlns:cx7="http://schemas.microsoft.com/office/drawing/2016/5/13/chartex" xmlns:cx8="http://schemas.microsoft.com/office/drawing/2016/5/14/chartex" xmlns:mc="http://schemas.openxmlformats.org/markup-compatibility/2006" xmlns:aink="http://schemas.microsoft.com/office/drawing/2016/ink" xmlns:am3d="http://schemas.microsoft.com/office/drawing/2017/model3d" xmlns:o="urn:schemas-microsoft-com:office:office" xmlns:r="http://schemas.openxmlformats.org/officeDocument/2006/relationships" xmlns:m="http://schemas.openxmlformats.org/officeDocument/2006/math" xmlns:v="urn:schemas-microsoft-com:vml" xmlns:wp14="http://schemas.microsoft.com/office/word/2010/wordprocessingDrawing" xmlns:wp="http://schemas.openxmlformats.org/drawingml/2006/wordprocessingDrawing" xmlns:w10="urn:schemas-microsoft-com:office:word" xmlns:w="http://schemas.openxmlformats.org/wordprocessingml/2006/main" xmlns:w14="http://schemas.microsoft.com/office/word/2010/wordml" xmlns:w15="http://schemas.microsoft.com/office/word/2012/wordml" xmlns:w16cid="http://schemas.microsoft.com/office/word/2016/wordml/cid" xmlns:w16se="http://schemas.microsoft.com/office/word/2015/wordml/symex" xmlns:wpg="http://schemas.microsoft.com/office/word/2010/wordprocessingGroup" xmlns:wpi="http://schemas.microsoft.com/office/word/2010/wordprocessingInk" xmlns:wne="http://schemas.microsoft.com/office/word/2006/wordml" xmlns:wps="http://schemas.microsoft.com/office/word/2010/wordprocessingShape" mc:Ignorable="w14 w15 w16se w16cid wp14">
   <w:abstractNum w:abstractNumId="0" w15:restartNumberingAfterBreak="0">
+    <w:nsid w:val="219B7CDD"/>
+    <w:multiLevelType w:val="multilevel"/>
+    <w:tmpl w:val="041A9EFA"/>
+    <w:lvl w:ilvl="0">
+      <w:start w:val="1"/>
+      <w:numFmt w:val="bullet"/>
+      <w:lvlText w:val=""/>
+      <w:lvlJc w:val="left"/>
+      <w:pPr>
+        <w:tabs>
+          <w:tab w:val="num" w:pos="720"/>
+        </w:tabs>
+        <w:ind w:left="720" w:hanging="360"/>
+      </w:pPr>
+      <w:rPr>
+        <w:rFonts w:ascii="Symbol" w:hAnsi="Symbol" w:hint="default"/>
+        <w:sz w:val="20"/>
+      </w:rPr>
+    </w:lvl>
+    <w:lvl w:ilvl="1" w:tentative="1">
+      <w:start w:val="1"/>
+      <w:numFmt w:val="bullet"/>
+      <w:lvlText w:val="o"/>
+      <w:lvlJc w:val="left"/>
+      <w:pPr>
+        <w:tabs>
+          <w:tab w:val="num" w:pos="1440"/>
+        </w:tabs>
+        <w:ind w:left="1440" w:hanging="360"/>
+      </w:pPr>
+      <w:rPr>
+        <w:rFonts w:ascii="Courier New" w:hAnsi="Courier New" w:hint="default"/>
+        <w:sz w:val="20"/>
+      </w:rPr>
+    </w:lvl>
+    <w:lvl w:ilvl="2" w:tentative="1">
+      <w:start w:val="1"/>
+      <w:numFmt w:val="bullet"/>
+      <w:lvlText w:val=""/>
+      <w:lvlJc w:val="left"/>
+      <w:pPr>
+        <w:tabs>
+          <w:tab w:val="num" w:pos="2160"/>
+        </w:tabs>
+        <w:ind w:left="2160" w:hanging="360"/>
+      </w:pPr>
+      <w:rPr>
+        <w:rFonts w:ascii="Wingdings" w:hAnsi="Wingdings" w:hint="default"/>
+        <w:sz w:val="20"/>
+      </w:rPr>
+    </w:lvl>
+    <w:lvl w:ilvl="3" w:tentative="1">
+      <w:start w:val="1"/>
+      <w:numFmt w:val="bullet"/>
+      <w:lvlText w:val=""/>
+      <w:lvlJc w:val="left"/>
+      <w:pPr>
+        <w:tabs>
+          <w:tab w:val="num" w:pos="2880"/>
+        </w:tabs>
+        <w:ind w:left="2880" w:hanging="360"/>
+      </w:pPr>
+      <w:rPr>
+        <w:rFonts w:ascii="Wingdings" w:hAnsi="Wingdings" w:hint="default"/>
+        <w:sz w:val="20"/>
+      </w:rPr>
+    </w:lvl>
+    <w:lvl w:ilvl="4" w:tentative="1">
+      <w:start w:val="1"/>
+      <w:numFmt w:val="bullet"/>
+      <w:lvlText w:val=""/>
+      <w:lvlJc w:val="left"/>
+      <w:pPr>
+        <w:tabs>
+          <w:tab w:val="num" w:pos="3600"/>
+        </w:tabs>
+        <w:ind w:left="3600" w:hanging="360"/>
+      </w:pPr>
+      <w:rPr>
+        <w:rFonts w:ascii="Wingdings" w:hAnsi="Wingdings" w:hint="default"/>
+        <w:sz w:val="20"/>
+      </w:rPr>
+    </w:lvl>
+    <w:lvl w:ilvl="5" w:tentative="1">
+      <w:start w:val="1"/>
+      <w:numFmt w:val="bullet"/>
+      <w:lvlText w:val=""/>
+      <w:lvlJc w:val="left"/>
+      <w:pPr>
+        <w:tabs>
+          <w:tab w:val="num" w:pos="4320"/>
+        </w:tabs>
+        <w:ind w:left="4320" w:hanging="360"/>
+      </w:pPr>
+      <w:rPr>
+        <w:rFonts w:ascii="Wingdings" w:hAnsi="Wingdings" w:hint="default"/>
+        <w:sz w:val="20"/>
+      </w:rPr>
+    </w:lvl>
+    <w:lvl w:ilvl="6" w:tentative="1">
+      <w:start w:val="1"/>
+      <w:numFmt w:val="bullet"/>
+      <w:lvlText w:val=""/>
+      <w:lvlJc w:val="left"/>
+      <w:pPr>
+        <w:tabs>
+          <w:tab w:val="num" w:pos="5040"/>
+        </w:tabs>
+        <w:ind w:left="5040" w:hanging="360"/>
+      </w:pPr>
+      <w:rPr>
+        <w:rFonts w:ascii="Wingdings" w:hAnsi="Wingdings" w:hint="default"/>
+        <w:sz w:val="20"/>
+      </w:rPr>
+    </w:lvl>
+    <w:lvl w:ilvl="7" w:tentative="1">
+      <w:start w:val="1"/>
+      <w:numFmt w:val="bullet"/>
+      <w:lvlText w:val=""/>
+      <w:lvlJc w:val="left"/>
+      <w:pPr>
+        <w:tabs>
+          <w:tab w:val="num" w:pos="5760"/>
+        </w:tabs>
+        <w:ind w:left="5760" w:hanging="360"/>
+      </w:pPr>
+      <w:rPr>
+        <w:rFonts w:ascii="Wingdings" w:hAnsi="Wingdings" w:hint="default"/>
+        <w:sz w:val="20"/>
+      </w:rPr>
+    </w:lvl>
+    <w:lvl w:ilvl="8" w:tentative="1">
+      <w:start w:val="1"/>
+      <w:numFmt w:val="bullet"/>
+      <w:lvlText w:val=""/>
+      <w:lvlJc w:val="left"/>
+      <w:pPr>
+        <w:tabs>
+          <w:tab w:val="num" w:pos="6480"/>
+        </w:tabs>
+        <w:ind w:left="6480" w:hanging="360"/>
+      </w:pPr>
+      <w:rPr>
+        <w:rFonts w:ascii="Wingdings" w:hAnsi="Wingdings" w:hint="default"/>
+        <w:sz w:val="20"/>
+      </w:rPr>
+    </w:lvl>
+  </w:abstractNum>
+  <w:abstractNum w:abstractNumId="1" w15:restartNumberingAfterBreak="0">
+    <w:nsid w:val="32040BAE"/>
+    <w:multiLevelType w:val="multilevel"/>
+    <w:tmpl w:val="71704BF6"/>
+    <w:lvl w:ilvl="0">
+      <w:start w:val="1"/>
+      <w:numFmt w:val="bullet"/>
+      <w:lvlText w:val=""/>
+      <w:lvlJc w:val="left"/>
+      <w:pPr>
+        <w:tabs>
+          <w:tab w:val="num" w:pos="720"/>
+        </w:tabs>
+        <w:ind w:left="720" w:hanging="360"/>
+      </w:pPr>
+      <w:rPr>
+        <w:rFonts w:ascii="Symbol" w:hAnsi="Symbol" w:hint="default"/>
+        <w:sz w:val="20"/>
+      </w:rPr>
+    </w:lvl>
+    <w:lvl w:ilvl="1" w:tentative="1">
+      <w:start w:val="1"/>
+      <w:numFmt w:val="bullet"/>
+      <w:lvlText w:val="o"/>
+      <w:lvlJc w:val="left"/>
+      <w:pPr>
+        <w:tabs>
+          <w:tab w:val="num" w:pos="1440"/>
+        </w:tabs>
+        <w:ind w:left="1440" w:hanging="360"/>
+      </w:pPr>
+      <w:rPr>
+        <w:rFonts w:ascii="Courier New" w:hAnsi="Courier New" w:hint="default"/>
+        <w:sz w:val="20"/>
+      </w:rPr>
+    </w:lvl>
+    <w:lvl w:ilvl="2" w:tentative="1">
+      <w:start w:val="1"/>
+      <w:numFmt w:val="bullet"/>
+      <w:lvlText w:val=""/>
+      <w:lvlJc w:val="left"/>
+      <w:pPr>
+        <w:tabs>
+          <w:tab w:val="num" w:pos="2160"/>
+        </w:tabs>
+        <w:ind w:left="2160" w:hanging="360"/>
+      </w:pPr>
+      <w:rPr>
+        <w:rFonts w:ascii="Wingdings" w:hAnsi="Wingdings" w:hint="default"/>
+        <w:sz w:val="20"/>
+      </w:rPr>
+    </w:lvl>
+    <w:lvl w:ilvl="3" w:tentative="1">
+      <w:start w:val="1"/>
+      <w:numFmt w:val="bullet"/>
+      <w:lvlText w:val=""/>
+      <w:lvlJc w:val="left"/>
+      <w:pPr>
+        <w:tabs>
+          <w:tab w:val="num" w:pos="2880"/>
+        </w:tabs>
+        <w:ind w:left="2880" w:hanging="360"/>
+      </w:pPr>
+      <w:rPr>
+        <w:rFonts w:ascii="Wingdings" w:hAnsi="Wingdings" w:hint="default"/>
+        <w:sz w:val="20"/>
+      </w:rPr>
+    </w:lvl>
+    <w:lvl w:ilvl="4" w:tentative="1">
+      <w:start w:val="1"/>
+      <w:numFmt w:val="bullet"/>
+      <w:lvlText w:val=""/>
+      <w:lvlJc w:val="left"/>
+      <w:pPr>
+        <w:tabs>
+          <w:tab w:val="num" w:pos="3600"/>
+        </w:tabs>
+        <w:ind w:left="3600" w:hanging="360"/>
+      </w:pPr>
+      <w:rPr>
+        <w:rFonts w:ascii="Wingdings" w:hAnsi="Wingdings" w:hint="default"/>
+        <w:sz w:val="20"/>
+      </w:rPr>
+    </w:lvl>
+    <w:lvl w:ilvl="5" w:tentative="1">
+      <w:start w:val="1"/>
+      <w:numFmt w:val="bullet"/>
+      <w:lvlText w:val=""/>
+      <w:lvlJc w:val="left"/>
+      <w:pPr>
+        <w:tabs>
+          <w:tab w:val="num" w:pos="4320"/>
+        </w:tabs>
+        <w:ind w:left="4320" w:hanging="360"/>
+      </w:pPr>
+      <w:rPr>
+        <w:rFonts w:ascii="Wingdings" w:hAnsi="Wingdings" w:hint="default"/>
+        <w:sz w:val="20"/>
+      </w:rPr>
+    </w:lvl>
+    <w:lvl w:ilvl="6" w:tentative="1">
+      <w:start w:val="1"/>
+      <w:numFmt w:val="bullet"/>
+      <w:lvlText w:val=""/>
+      <w:lvlJc w:val="left"/>
+      <w:pPr>
+        <w:tabs>
+          <w:tab w:val="num" w:pos="5040"/>
+        </w:tabs>
+        <w:ind w:left="5040" w:hanging="360"/>
+      </w:pPr>
+      <w:rPr>
+        <w:rFonts w:ascii="Wingdings" w:hAnsi="Wingdings" w:hint="default"/>
+        <w:sz w:val="20"/>
+      </w:rPr>
+    </w:lvl>
+    <w:lvl w:ilvl="7" w:tentative="1">
+      <w:start w:val="1"/>
+      <w:numFmt w:val="bullet"/>
+      <w:lvlText w:val=""/>
+      <w:lvlJc w:val="left"/>
+      <w:pPr>
+        <w:tabs>
+          <w:tab w:val="num" w:pos="5760"/>
+        </w:tabs>
+        <w:ind w:left="5760" w:hanging="360"/>
+      </w:pPr>
+      <w:rPr>
+        <w:rFonts w:ascii="Wingdings" w:hAnsi="Wingdings" w:hint="default"/>
+        <w:sz w:val="20"/>
+      </w:rPr>
+    </w:lvl>
+    <w:lvl w:ilvl="8" w:tentative="1">
+      <w:start w:val="1"/>
+      <w:numFmt w:val="bullet"/>
+      <w:lvlText w:val=""/>
+      <w:lvlJc w:val="left"/>
+      <w:pPr>
+        <w:tabs>
+          <w:tab w:val="num" w:pos="6480"/>
+        </w:tabs>
+        <w:ind w:left="6480" w:hanging="360"/>
+      </w:pPr>
+      <w:rPr>
+        <w:rFonts w:ascii="Wingdings" w:hAnsi="Wingdings" w:hint="default"/>
+        <w:sz w:val="20"/>
+      </w:rPr>
+    </w:lvl>
+  </w:abstractNum>
+  <w:abstractNum w:abstractNumId="2" w15:restartNumberingAfterBreak="0">
     <w:nsid w:val="36C90E03"/>
     <w:multiLevelType w:val="hybridMultilevel"/>
     <w:tmpl w:val="73A62994"/>
@@ -1389,7 +3175,7 @@
       </w:rPr>
     </w:lvl>
   </w:abstractNum>
-  <w:abstractNum w:abstractNumId="1" w15:restartNumberingAfterBreak="0">
+  <w:abstractNum w:abstractNumId="3" w15:restartNumberingAfterBreak="0">
     <w:nsid w:val="431A0791"/>
     <w:multiLevelType w:val="hybridMultilevel"/>
     <w:tmpl w:val="F2347A98"/>
@@ -1501,7 +3287,7 @@
       </w:rPr>
     </w:lvl>
   </w:abstractNum>
-  <w:abstractNum w:abstractNumId="2" w15:restartNumberingAfterBreak="0">
+  <w:abstractNum w:abstractNumId="4" w15:restartNumberingAfterBreak="0">
     <w:nsid w:val="43B07173"/>
     <w:multiLevelType w:val="hybridMultilevel"/>
     <w:tmpl w:val="FFA0421C"/>
@@ -1613,7 +3399,305 @@
       </w:rPr>
     </w:lvl>
   </w:abstractNum>
-  <w:abstractNum w:abstractNumId="3" w15:restartNumberingAfterBreak="0">
+  <w:abstractNum w:abstractNumId="5" w15:restartNumberingAfterBreak="0">
+    <w:nsid w:val="47B526AB"/>
+    <w:multiLevelType w:val="multilevel"/>
+    <w:tmpl w:val="46767A9E"/>
+    <w:lvl w:ilvl="0">
+      <w:start w:val="1"/>
+      <w:numFmt w:val="bullet"/>
+      <w:lvlText w:val=""/>
+      <w:lvlJc w:val="left"/>
+      <w:pPr>
+        <w:tabs>
+          <w:tab w:val="num" w:pos="720"/>
+        </w:tabs>
+        <w:ind w:left="720" w:hanging="360"/>
+      </w:pPr>
+      <w:rPr>
+        <w:rFonts w:ascii="Symbol" w:hAnsi="Symbol" w:hint="default"/>
+        <w:sz w:val="20"/>
+      </w:rPr>
+    </w:lvl>
+    <w:lvl w:ilvl="1" w:tentative="1">
+      <w:start w:val="1"/>
+      <w:numFmt w:val="bullet"/>
+      <w:lvlText w:val="o"/>
+      <w:lvlJc w:val="left"/>
+      <w:pPr>
+        <w:tabs>
+          <w:tab w:val="num" w:pos="1440"/>
+        </w:tabs>
+        <w:ind w:left="1440" w:hanging="360"/>
+      </w:pPr>
+      <w:rPr>
+        <w:rFonts w:ascii="Courier New" w:hAnsi="Courier New" w:hint="default"/>
+        <w:sz w:val="20"/>
+      </w:rPr>
+    </w:lvl>
+    <w:lvl w:ilvl="2" w:tentative="1">
+      <w:start w:val="1"/>
+      <w:numFmt w:val="bullet"/>
+      <w:lvlText w:val=""/>
+      <w:lvlJc w:val="left"/>
+      <w:pPr>
+        <w:tabs>
+          <w:tab w:val="num" w:pos="2160"/>
+        </w:tabs>
+        <w:ind w:left="2160" w:hanging="360"/>
+      </w:pPr>
+      <w:rPr>
+        <w:rFonts w:ascii="Wingdings" w:hAnsi="Wingdings" w:hint="default"/>
+        <w:sz w:val="20"/>
+      </w:rPr>
+    </w:lvl>
+    <w:lvl w:ilvl="3" w:tentative="1">
+      <w:start w:val="1"/>
+      <w:numFmt w:val="bullet"/>
+      <w:lvlText w:val=""/>
+      <w:lvlJc w:val="left"/>
+      <w:pPr>
+        <w:tabs>
+          <w:tab w:val="num" w:pos="2880"/>
+        </w:tabs>
+        <w:ind w:left="2880" w:hanging="360"/>
+      </w:pPr>
+      <w:rPr>
+        <w:rFonts w:ascii="Wingdings" w:hAnsi="Wingdings" w:hint="default"/>
+        <w:sz w:val="20"/>
+      </w:rPr>
+    </w:lvl>
+    <w:lvl w:ilvl="4" w:tentative="1">
+      <w:start w:val="1"/>
+      <w:numFmt w:val="bullet"/>
+      <w:lvlText w:val=""/>
+      <w:lvlJc w:val="left"/>
+      <w:pPr>
+        <w:tabs>
+          <w:tab w:val="num" w:pos="3600"/>
+        </w:tabs>
+        <w:ind w:left="3600" w:hanging="360"/>
+      </w:pPr>
+      <w:rPr>
+        <w:rFonts w:ascii="Wingdings" w:hAnsi="Wingdings" w:hint="default"/>
+        <w:sz w:val="20"/>
+      </w:rPr>
+    </w:lvl>
+    <w:lvl w:ilvl="5" w:tentative="1">
+      <w:start w:val="1"/>
+      <w:numFmt w:val="bullet"/>
+      <w:lvlText w:val=""/>
+      <w:lvlJc w:val="left"/>
+      <w:pPr>
+        <w:tabs>
+          <w:tab w:val="num" w:pos="4320"/>
+        </w:tabs>
+        <w:ind w:left="4320" w:hanging="360"/>
+      </w:pPr>
+      <w:rPr>
+        <w:rFonts w:ascii="Wingdings" w:hAnsi="Wingdings" w:hint="default"/>
+        <w:sz w:val="20"/>
+      </w:rPr>
+    </w:lvl>
+    <w:lvl w:ilvl="6" w:tentative="1">
+      <w:start w:val="1"/>
+      <w:numFmt w:val="bullet"/>
+      <w:lvlText w:val=""/>
+      <w:lvlJc w:val="left"/>
+      <w:pPr>
+        <w:tabs>
+          <w:tab w:val="num" w:pos="5040"/>
+        </w:tabs>
+        <w:ind w:left="5040" w:hanging="360"/>
+      </w:pPr>
+      <w:rPr>
+        <w:rFonts w:ascii="Wingdings" w:hAnsi="Wingdings" w:hint="default"/>
+        <w:sz w:val="20"/>
+      </w:rPr>
+    </w:lvl>
+    <w:lvl w:ilvl="7" w:tentative="1">
+      <w:start w:val="1"/>
+      <w:numFmt w:val="bullet"/>
+      <w:lvlText w:val=""/>
+      <w:lvlJc w:val="left"/>
+      <w:pPr>
+        <w:tabs>
+          <w:tab w:val="num" w:pos="5760"/>
+        </w:tabs>
+        <w:ind w:left="5760" w:hanging="360"/>
+      </w:pPr>
+      <w:rPr>
+        <w:rFonts w:ascii="Wingdings" w:hAnsi="Wingdings" w:hint="default"/>
+        <w:sz w:val="20"/>
+      </w:rPr>
+    </w:lvl>
+    <w:lvl w:ilvl="8" w:tentative="1">
+      <w:start w:val="1"/>
+      <w:numFmt w:val="bullet"/>
+      <w:lvlText w:val=""/>
+      <w:lvlJc w:val="left"/>
+      <w:pPr>
+        <w:tabs>
+          <w:tab w:val="num" w:pos="6480"/>
+        </w:tabs>
+        <w:ind w:left="6480" w:hanging="360"/>
+      </w:pPr>
+      <w:rPr>
+        <w:rFonts w:ascii="Wingdings" w:hAnsi="Wingdings" w:hint="default"/>
+        <w:sz w:val="20"/>
+      </w:rPr>
+    </w:lvl>
+  </w:abstractNum>
+  <w:abstractNum w:abstractNumId="6" w15:restartNumberingAfterBreak="0">
+    <w:nsid w:val="48E00D88"/>
+    <w:multiLevelType w:val="multilevel"/>
+    <w:tmpl w:val="7CAC6976"/>
+    <w:lvl w:ilvl="0">
+      <w:start w:val="1"/>
+      <w:numFmt w:val="bullet"/>
+      <w:lvlText w:val=""/>
+      <w:lvlJc w:val="left"/>
+      <w:pPr>
+        <w:tabs>
+          <w:tab w:val="num" w:pos="720"/>
+        </w:tabs>
+        <w:ind w:left="720" w:hanging="360"/>
+      </w:pPr>
+      <w:rPr>
+        <w:rFonts w:ascii="Symbol" w:hAnsi="Symbol" w:hint="default"/>
+        <w:sz w:val="20"/>
+      </w:rPr>
+    </w:lvl>
+    <w:lvl w:ilvl="1" w:tentative="1">
+      <w:start w:val="1"/>
+      <w:numFmt w:val="bullet"/>
+      <w:lvlText w:val="o"/>
+      <w:lvlJc w:val="left"/>
+      <w:pPr>
+        <w:tabs>
+          <w:tab w:val="num" w:pos="1440"/>
+        </w:tabs>
+        <w:ind w:left="1440" w:hanging="360"/>
+      </w:pPr>
+      <w:rPr>
+        <w:rFonts w:ascii="Courier New" w:hAnsi="Courier New" w:hint="default"/>
+        <w:sz w:val="20"/>
+      </w:rPr>
+    </w:lvl>
+    <w:lvl w:ilvl="2" w:tentative="1">
+      <w:start w:val="1"/>
+      <w:numFmt w:val="bullet"/>
+      <w:lvlText w:val=""/>
+      <w:lvlJc w:val="left"/>
+      <w:pPr>
+        <w:tabs>
+          <w:tab w:val="num" w:pos="2160"/>
+        </w:tabs>
+        <w:ind w:left="2160" w:hanging="360"/>
+      </w:pPr>
+      <w:rPr>
+        <w:rFonts w:ascii="Wingdings" w:hAnsi="Wingdings" w:hint="default"/>
+        <w:sz w:val="20"/>
+      </w:rPr>
+    </w:lvl>
+    <w:lvl w:ilvl="3" w:tentative="1">
+      <w:start w:val="1"/>
+      <w:numFmt w:val="bullet"/>
+      <w:lvlText w:val=""/>
+      <w:lvlJc w:val="left"/>
+      <w:pPr>
+        <w:tabs>
+          <w:tab w:val="num" w:pos="2880"/>
+        </w:tabs>
+        <w:ind w:left="2880" w:hanging="360"/>
+      </w:pPr>
+      <w:rPr>
+        <w:rFonts w:ascii="Wingdings" w:hAnsi="Wingdings" w:hint="default"/>
+        <w:sz w:val="20"/>
+      </w:rPr>
+    </w:lvl>
+    <w:lvl w:ilvl="4" w:tentative="1">
+      <w:start w:val="1"/>
+      <w:numFmt w:val="bullet"/>
+      <w:lvlText w:val=""/>
+      <w:lvlJc w:val="left"/>
+      <w:pPr>
+        <w:tabs>
+          <w:tab w:val="num" w:pos="3600"/>
+        </w:tabs>
+        <w:ind w:left="3600" w:hanging="360"/>
+      </w:pPr>
+      <w:rPr>
+        <w:rFonts w:ascii="Wingdings" w:hAnsi="Wingdings" w:hint="default"/>
+        <w:sz w:val="20"/>
+      </w:rPr>
+    </w:lvl>
+    <w:lvl w:ilvl="5" w:tentative="1">
+      <w:start w:val="1"/>
+      <w:numFmt w:val="bullet"/>
+      <w:lvlText w:val=""/>
+      <w:lvlJc w:val="left"/>
+      <w:pPr>
+        <w:tabs>
+          <w:tab w:val="num" w:pos="4320"/>
+        </w:tabs>
+        <w:ind w:left="4320" w:hanging="360"/>
+      </w:pPr>
+      <w:rPr>
+        <w:rFonts w:ascii="Wingdings" w:hAnsi="Wingdings" w:hint="default"/>
+        <w:sz w:val="20"/>
+      </w:rPr>
+    </w:lvl>
+    <w:lvl w:ilvl="6" w:tentative="1">
+      <w:start w:val="1"/>
+      <w:numFmt w:val="bullet"/>
+      <w:lvlText w:val=""/>
+      <w:lvlJc w:val="left"/>
+      <w:pPr>
+        <w:tabs>
+          <w:tab w:val="num" w:pos="5040"/>
+        </w:tabs>
+        <w:ind w:left="5040" w:hanging="360"/>
+      </w:pPr>
+      <w:rPr>
+        <w:rFonts w:ascii="Wingdings" w:hAnsi="Wingdings" w:hint="default"/>
+        <w:sz w:val="20"/>
+      </w:rPr>
+    </w:lvl>
+    <w:lvl w:ilvl="7" w:tentative="1">
+      <w:start w:val="1"/>
+      <w:numFmt w:val="bullet"/>
+      <w:lvlText w:val=""/>
+      <w:lvlJc w:val="left"/>
+      <w:pPr>
+        <w:tabs>
+          <w:tab w:val="num" w:pos="5760"/>
+        </w:tabs>
+        <w:ind w:left="5760" w:hanging="360"/>
+      </w:pPr>
+      <w:rPr>
+        <w:rFonts w:ascii="Wingdings" w:hAnsi="Wingdings" w:hint="default"/>
+        <w:sz w:val="20"/>
+      </w:rPr>
+    </w:lvl>
+    <w:lvl w:ilvl="8" w:tentative="1">
+      <w:start w:val="1"/>
+      <w:numFmt w:val="bullet"/>
+      <w:lvlText w:val=""/>
+      <w:lvlJc w:val="left"/>
+      <w:pPr>
+        <w:tabs>
+          <w:tab w:val="num" w:pos="6480"/>
+        </w:tabs>
+        <w:ind w:left="6480" w:hanging="360"/>
+      </w:pPr>
+      <w:rPr>
+        <w:rFonts w:ascii="Wingdings" w:hAnsi="Wingdings" w:hint="default"/>
+        <w:sz w:val="20"/>
+      </w:rPr>
+    </w:lvl>
+  </w:abstractNum>
+  <w:abstractNum w:abstractNumId="7" w15:restartNumberingAfterBreak="0">
     <w:nsid w:val="7BDB65F2"/>
     <w:multiLevelType w:val="hybridMultilevel"/>
     <w:tmpl w:val="8CBA2BF2"/>
@@ -1727,15 +3811,27 @@
     </w:lvl>
   </w:abstractNum>
   <w:num w:numId="1">
+    <w:abstractNumId w:val="4"/>
+  </w:num>
+  <w:num w:numId="2">
+    <w:abstractNumId w:val="3"/>
+  </w:num>
+  <w:num w:numId="3">
+    <w:abstractNumId w:val="7"/>
+  </w:num>
+  <w:num w:numId="4">
     <w:abstractNumId w:val="2"/>
   </w:num>
-  <w:num w:numId="2">
+  <w:num w:numId="5">
+    <w:abstractNumId w:val="5"/>
+  </w:num>
+  <w:num w:numId="6">
     <w:abstractNumId w:val="1"/>
   </w:num>
-  <w:num w:numId="3">
-    <w:abstractNumId w:val="3"/>
+  <w:num w:numId="7">
+    <w:abstractNumId w:val="6"/>
   </w:num>
-  <w:num w:numId="4">
+  <w:num w:numId="8">
     <w:abstractNumId w:val="0"/>
   </w:num>
 </w:numbering>
@@ -2222,6 +4318,23 @@
       <w:u w:val="single"/>
     </w:rPr>
   </w:style>
+  <w:style w:type="paragraph" w:styleId="NormalWeb">
+    <w:name w:val="Normal (Web)"/>
+    <w:basedOn w:val="Normal"/>
+    <w:uiPriority w:val="99"/>
+    <w:semiHidden/>
+    <w:unhideWhenUsed/>
+    <w:rsid w:val="001D6B81"/>
+    <w:pPr>
+      <w:spacing w:before="100" w:beforeAutospacing="1" w:after="100" w:afterAutospacing="1" w:line="240" w:lineRule="auto"/>
+    </w:pPr>
+    <w:rPr>
+      <w:rFonts w:ascii="Times New Roman" w:eastAsia="Times New Roman" w:hAnsi="Times New Roman" w:cs="Times New Roman"/>
+      <w:sz w:val="24"/>
+      <w:szCs w:val="24"/>
+      <w:lang w:eastAsia="es-MX"/>
+    </w:rPr>
+  </w:style>
 </w:styles>
 </file>
 

</xml_diff>